<commit_message>
updated sections 8 and 9 for documentation
</commit_message>
<xml_diff>
--- a/MilestoneDocs/Milestone 1 Documentation.docx
+++ b/MilestoneDocs/Milestone 1 Documentation.docx
@@ -10,6 +10,7 @@
           <w:docPartUnique/>
         </w:docPartObj>
       </w:sdtPr>
+      <w:sdtEndPr/>
       <w:sdtContent>
         <w:p/>
         <w:p>
@@ -188,6 +189,7 @@
                                       <w:dataBinding w:prefixMappings="xmlns:ns0='http://purl.org/dc/elements/1.1/' xmlns:ns1='http://schemas.openxmlformats.org/package/2006/metadata/core-properties' " w:xpath="/ns1:coreProperties[1]/ns0:title[1]" w:storeItemID="{6C3C8BC8-F283-45AE-878A-BAB7291924A1}"/>
                                       <w:text/>
                                     </w:sdtPr>
+                                    <w:sdtEndPr/>
                                     <w:sdtContent>
                                       <w:r>
                                         <w:rPr>
@@ -460,6 +462,7 @@
                                     <w:dataBinding w:prefixMappings="xmlns:ns0='http://schemas.openxmlformats.org/officeDocument/2006/extended-properties' " w:xpath="/ns0:Properties[1]/ns0:Company[1]" w:storeItemID="{6668398D-A668-4E3E-A5EB-62B293D839F1}"/>
                                     <w:text/>
                                   </w:sdtPr>
+                                  <w:sdtEndPr/>
                                   <w:sdtContent>
                                     <w:r>
                                       <w:rPr>
@@ -502,6 +505,7 @@
                                     <w:dataBinding w:prefixMappings="xmlns:ns0='http://schemas.microsoft.com/office/2006/coverPageProps' " w:xpath="/ns0:CoverPageProperties[1]/ns0:CompanyAddress[1]" w:storeItemID="{55AF091B-3C7A-41E3-B477-F2FDAA23CFDA}"/>
                                     <w:text/>
                                   </w:sdtPr>
+                                  <w:sdtEndPr/>
                                   <w:sdtContent>
                                     <w:r>
                                       <w:rPr>
@@ -705,6 +709,7 @@
                                   <w:dataBinding w:prefixMappings="xmlns:ns0='http://purl.org/dc/elements/1.1/' xmlns:ns1='http://schemas.openxmlformats.org/package/2006/metadata/core-properties' " w:xpath="/ns1:coreProperties[1]/ns0:subject[1]" w:storeItemID="{6C3C8BC8-F283-45AE-878A-BAB7291924A1}"/>
                                   <w:text/>
                                 </w:sdtPr>
+                                <w:sdtEndPr/>
                                 <w:sdtContent>
                                   <w:p>
                                     <w:pPr>
@@ -743,6 +748,7 @@
                                   <w:dataBinding w:prefixMappings="xmlns:ns0='http://purl.org/dc/elements/1.1/' xmlns:ns1='http://schemas.openxmlformats.org/package/2006/metadata/core-properties' " w:xpath="/ns1:coreProperties[1]/ns0:creator[1]" w:storeItemID="{6C3C8BC8-F283-45AE-878A-BAB7291924A1}"/>
                                   <w:text/>
                                 </w:sdtPr>
+                                <w:sdtEndPr/>
                                 <w:sdtContent>
                                   <w:p>
                                     <w:pPr>
@@ -961,6 +967,7 @@
                                     <w:calendar w:val="gregorian"/>
                                   </w:date>
                                 </w:sdtPr>
+                                <w:sdtEndPr/>
                                 <w:sdtContent>
                                   <w:p>
                                     <w:pPr>
@@ -1065,6 +1072,12 @@
     </w:sdt>
     <w:sdt>
       <w:sdtPr>
+        <w:rPr>
+          <w:rFonts w:asciiTheme="minorHAnsi" w:eastAsiaTheme="minorHAnsi" w:hAnsiTheme="minorHAnsi" w:cstheme="minorBidi"/>
+          <w:color w:val="auto"/>
+          <w:sz w:val="24"/>
+          <w:szCs w:val="24"/>
+        </w:rPr>
         <w:id w:val="997230818"/>
         <w:docPartObj>
           <w:docPartGallery w:val="Table of Contents"/>
@@ -1073,13 +1086,9 @@
       </w:sdtPr>
       <w:sdtEndPr>
         <w:rPr>
-          <w:rFonts w:asciiTheme="minorHAnsi" w:eastAsiaTheme="minorHAnsi" w:hAnsiTheme="minorHAnsi" w:cstheme="minorBidi"/>
           <w:b/>
           <w:bCs/>
           <w:noProof/>
-          <w:color w:val="auto"/>
-          <w:sz w:val="24"/>
-          <w:szCs w:val="24"/>
         </w:rPr>
       </w:sdtEndPr>
       <w:sdtContent>
@@ -1114,7 +1123,7 @@
           <w:r>
             <w:fldChar w:fldCharType="separate"/>
           </w:r>
-          <w:hyperlink w:anchor="_Toc51078830" w:history="1">
+          <w:hyperlink w:anchor="_Toc51079230" w:history="1">
             <w:r>
               <w:rPr>
                 <w:rStyle w:val="Hyperlink"/>
@@ -1157,7 +1166,7 @@
                 <w:noProof/>
                 <w:webHidden/>
               </w:rPr>
-              <w:instrText xml:space="preserve"> PAGEREF _Toc51078830 \h </w:instrText>
+              <w:instrText xml:space="preserve"> PAGEREF _Toc51079230 \h </w:instrText>
             </w:r>
             <w:r>
               <w:rPr>
@@ -1202,7 +1211,7 @@
               <w:szCs w:val="22"/>
             </w:rPr>
           </w:pPr>
-          <w:hyperlink w:anchor="_Toc51078831" w:history="1">
+          <w:hyperlink w:anchor="_Toc51079231" w:history="1">
             <w:r>
               <w:rPr>
                 <w:rStyle w:val="Hyperlink"/>
@@ -1245,7 +1254,7 @@
                 <w:noProof/>
                 <w:webHidden/>
               </w:rPr>
-              <w:instrText xml:space="preserve"> PAGEREF _Toc51078831 \h </w:instrText>
+              <w:instrText xml:space="preserve"> PAGEREF _Toc51079231 \h </w:instrText>
             </w:r>
             <w:r>
               <w:rPr>
@@ -1290,7 +1299,7 @@
               <w:szCs w:val="22"/>
             </w:rPr>
           </w:pPr>
-          <w:hyperlink w:anchor="_Toc51078832" w:history="1">
+          <w:hyperlink w:anchor="_Toc51079232" w:history="1">
             <w:r>
               <w:rPr>
                 <w:rStyle w:val="Hyperlink"/>
@@ -1333,7 +1342,7 @@
                 <w:noProof/>
                 <w:webHidden/>
               </w:rPr>
-              <w:instrText xml:space="preserve"> PAGEREF _Toc51078832 \h </w:instrText>
+              <w:instrText xml:space="preserve"> PAGEREF _Toc51079232 \h </w:instrText>
             </w:r>
             <w:r>
               <w:rPr>
@@ -1378,7 +1387,7 @@
               <w:szCs w:val="22"/>
             </w:rPr>
           </w:pPr>
-          <w:hyperlink w:anchor="_Toc51078833" w:history="1">
+          <w:hyperlink w:anchor="_Toc51079233" w:history="1">
             <w:r>
               <w:rPr>
                 <w:rStyle w:val="Hyperlink"/>
@@ -1421,7 +1430,7 @@
                 <w:noProof/>
                 <w:webHidden/>
               </w:rPr>
-              <w:instrText xml:space="preserve"> PAGEREF _Toc51078833 \h </w:instrText>
+              <w:instrText xml:space="preserve"> PAGEREF _Toc51079233 \h </w:instrText>
             </w:r>
             <w:r>
               <w:rPr>
@@ -1466,7 +1475,7 @@
               <w:szCs w:val="22"/>
             </w:rPr>
           </w:pPr>
-          <w:hyperlink w:anchor="_Toc51078834" w:history="1">
+          <w:hyperlink w:anchor="_Toc51079234" w:history="1">
             <w:r>
               <w:rPr>
                 <w:rStyle w:val="Hyperlink"/>
@@ -1509,7 +1518,7 @@
                 <w:noProof/>
                 <w:webHidden/>
               </w:rPr>
-              <w:instrText xml:space="preserve"> PAGEREF _Toc51078834 \h </w:instrText>
+              <w:instrText xml:space="preserve"> PAGEREF _Toc51079234 \h </w:instrText>
             </w:r>
             <w:r>
               <w:rPr>
@@ -1530,6 +1539,358 @@
                 <w:webHidden/>
               </w:rPr>
               <w:t>2</w:t>
+            </w:r>
+            <w:r>
+              <w:rPr>
+                <w:noProof/>
+                <w:webHidden/>
+              </w:rPr>
+              <w:fldChar w:fldCharType="end"/>
+            </w:r>
+          </w:hyperlink>
+        </w:p>
+        <w:p>
+          <w:pPr>
+            <w:pStyle w:val="TOC1"/>
+            <w:tabs>
+              <w:tab w:val="left" w:pos="440"/>
+              <w:tab w:val="right" w:leader="dot" w:pos="9350"/>
+            </w:tabs>
+            <w:rPr>
+              <w:rFonts w:eastAsiaTheme="minorEastAsia"/>
+              <w:noProof/>
+              <w:sz w:val="22"/>
+              <w:szCs w:val="22"/>
+            </w:rPr>
+          </w:pPr>
+          <w:hyperlink w:anchor="_Toc51079235" w:history="1">
+            <w:r>
+              <w:rPr>
+                <w:rStyle w:val="Hyperlink"/>
+                <w:noProof/>
+              </w:rPr>
+              <w:t>6.</w:t>
+            </w:r>
+            <w:r>
+              <w:rPr>
+                <w:rFonts w:eastAsiaTheme="minorEastAsia"/>
+                <w:noProof/>
+                <w:sz w:val="22"/>
+                <w:szCs w:val="22"/>
+              </w:rPr>
+              <w:tab/>
+            </w:r>
+            <w:r>
+              <w:rPr>
+                <w:rStyle w:val="Hyperlink"/>
+                <w:noProof/>
+              </w:rPr>
+              <w:t>Competitive Analysis</w:t>
+            </w:r>
+            <w:r>
+              <w:rPr>
+                <w:noProof/>
+                <w:webHidden/>
+              </w:rPr>
+              <w:tab/>
+            </w:r>
+            <w:r>
+              <w:rPr>
+                <w:noProof/>
+                <w:webHidden/>
+              </w:rPr>
+              <w:fldChar w:fldCharType="begin"/>
+            </w:r>
+            <w:r>
+              <w:rPr>
+                <w:noProof/>
+                <w:webHidden/>
+              </w:rPr>
+              <w:instrText xml:space="preserve"> PAGEREF _Toc51079235 \h </w:instrText>
+            </w:r>
+            <w:r>
+              <w:rPr>
+                <w:noProof/>
+                <w:webHidden/>
+              </w:rPr>
+            </w:r>
+            <w:r>
+              <w:rPr>
+                <w:noProof/>
+                <w:webHidden/>
+              </w:rPr>
+              <w:fldChar w:fldCharType="separate"/>
+            </w:r>
+            <w:r>
+              <w:rPr>
+                <w:noProof/>
+                <w:webHidden/>
+              </w:rPr>
+              <w:t>2</w:t>
+            </w:r>
+            <w:r>
+              <w:rPr>
+                <w:noProof/>
+                <w:webHidden/>
+              </w:rPr>
+              <w:fldChar w:fldCharType="end"/>
+            </w:r>
+          </w:hyperlink>
+        </w:p>
+        <w:p>
+          <w:pPr>
+            <w:pStyle w:val="TOC1"/>
+            <w:tabs>
+              <w:tab w:val="left" w:pos="440"/>
+              <w:tab w:val="right" w:leader="dot" w:pos="9350"/>
+            </w:tabs>
+            <w:rPr>
+              <w:rFonts w:eastAsiaTheme="minorEastAsia"/>
+              <w:noProof/>
+              <w:sz w:val="22"/>
+              <w:szCs w:val="22"/>
+            </w:rPr>
+          </w:pPr>
+          <w:hyperlink w:anchor="_Toc51079236" w:history="1">
+            <w:r>
+              <w:rPr>
+                <w:rStyle w:val="Hyperlink"/>
+                <w:noProof/>
+              </w:rPr>
+              <w:t>7.</w:t>
+            </w:r>
+            <w:r>
+              <w:rPr>
+                <w:rFonts w:eastAsiaTheme="minorEastAsia"/>
+                <w:noProof/>
+                <w:sz w:val="22"/>
+                <w:szCs w:val="22"/>
+              </w:rPr>
+              <w:tab/>
+            </w:r>
+            <w:r>
+              <w:rPr>
+                <w:rStyle w:val="Hyperlink"/>
+                <w:noProof/>
+              </w:rPr>
+              <w:t>High-Level System Requirements</w:t>
+            </w:r>
+            <w:r>
+              <w:rPr>
+                <w:noProof/>
+                <w:webHidden/>
+              </w:rPr>
+              <w:tab/>
+            </w:r>
+            <w:r>
+              <w:rPr>
+                <w:noProof/>
+                <w:webHidden/>
+              </w:rPr>
+              <w:fldChar w:fldCharType="begin"/>
+            </w:r>
+            <w:r>
+              <w:rPr>
+                <w:noProof/>
+                <w:webHidden/>
+              </w:rPr>
+              <w:instrText xml:space="preserve"> PAGEREF _Toc51079236 \h </w:instrText>
+            </w:r>
+            <w:r>
+              <w:rPr>
+                <w:noProof/>
+                <w:webHidden/>
+              </w:rPr>
+            </w:r>
+            <w:r>
+              <w:rPr>
+                <w:noProof/>
+                <w:webHidden/>
+              </w:rPr>
+              <w:fldChar w:fldCharType="separate"/>
+            </w:r>
+            <w:r>
+              <w:rPr>
+                <w:noProof/>
+                <w:webHidden/>
+              </w:rPr>
+              <w:t>2</w:t>
+            </w:r>
+            <w:r>
+              <w:rPr>
+                <w:noProof/>
+                <w:webHidden/>
+              </w:rPr>
+              <w:fldChar w:fldCharType="end"/>
+            </w:r>
+          </w:hyperlink>
+        </w:p>
+        <w:p>
+          <w:pPr>
+            <w:pStyle w:val="TOC1"/>
+            <w:tabs>
+              <w:tab w:val="left" w:pos="440"/>
+              <w:tab w:val="right" w:leader="dot" w:pos="9350"/>
+            </w:tabs>
+            <w:rPr>
+              <w:rFonts w:eastAsiaTheme="minorEastAsia"/>
+              <w:noProof/>
+              <w:sz w:val="22"/>
+              <w:szCs w:val="22"/>
+            </w:rPr>
+          </w:pPr>
+          <w:hyperlink w:anchor="_Toc51079237" w:history="1">
+            <w:r>
+              <w:rPr>
+                <w:rStyle w:val="Hyperlink"/>
+                <w:noProof/>
+              </w:rPr>
+              <w:t>8.</w:t>
+            </w:r>
+            <w:r>
+              <w:rPr>
+                <w:rFonts w:eastAsiaTheme="minorEastAsia"/>
+                <w:noProof/>
+                <w:sz w:val="22"/>
+                <w:szCs w:val="22"/>
+              </w:rPr>
+              <w:tab/>
+            </w:r>
+            <w:r>
+              <w:rPr>
+                <w:rStyle w:val="Hyperlink"/>
+                <w:noProof/>
+              </w:rPr>
+              <w:t>Team</w:t>
+            </w:r>
+            <w:r>
+              <w:rPr>
+                <w:noProof/>
+                <w:webHidden/>
+              </w:rPr>
+              <w:tab/>
+            </w:r>
+            <w:r>
+              <w:rPr>
+                <w:noProof/>
+                <w:webHidden/>
+              </w:rPr>
+              <w:fldChar w:fldCharType="begin"/>
+            </w:r>
+            <w:r>
+              <w:rPr>
+                <w:noProof/>
+                <w:webHidden/>
+              </w:rPr>
+              <w:instrText xml:space="preserve"> PAGEREF _Toc51079237 \h </w:instrText>
+            </w:r>
+            <w:r>
+              <w:rPr>
+                <w:noProof/>
+                <w:webHidden/>
+              </w:rPr>
+            </w:r>
+            <w:r>
+              <w:rPr>
+                <w:noProof/>
+                <w:webHidden/>
+              </w:rPr>
+              <w:fldChar w:fldCharType="separate"/>
+            </w:r>
+            <w:r>
+              <w:rPr>
+                <w:noProof/>
+                <w:webHidden/>
+              </w:rPr>
+              <w:t>3</w:t>
+            </w:r>
+            <w:r>
+              <w:rPr>
+                <w:noProof/>
+                <w:webHidden/>
+              </w:rPr>
+              <w:fldChar w:fldCharType="end"/>
+            </w:r>
+          </w:hyperlink>
+        </w:p>
+        <w:p>
+          <w:pPr>
+            <w:pStyle w:val="TOC1"/>
+            <w:tabs>
+              <w:tab w:val="left" w:pos="440"/>
+              <w:tab w:val="right" w:leader="dot" w:pos="9350"/>
+            </w:tabs>
+            <w:rPr>
+              <w:rFonts w:eastAsiaTheme="minorEastAsia"/>
+              <w:noProof/>
+              <w:sz w:val="22"/>
+              <w:szCs w:val="22"/>
+            </w:rPr>
+          </w:pPr>
+          <w:hyperlink w:anchor="_Toc51079238" w:history="1">
+            <w:r>
+              <w:rPr>
+                <w:rStyle w:val="Hyperlink"/>
+                <w:noProof/>
+              </w:rPr>
+              <w:t>9.</w:t>
+            </w:r>
+            <w:r>
+              <w:rPr>
+                <w:rFonts w:eastAsiaTheme="minorEastAsia"/>
+                <w:noProof/>
+                <w:sz w:val="22"/>
+                <w:szCs w:val="22"/>
+              </w:rPr>
+              <w:tab/>
+            </w:r>
+            <w:r>
+              <w:rPr>
+                <w:rStyle w:val="Hyperlink"/>
+                <w:noProof/>
+              </w:rPr>
+              <w:t>Checklist</w:t>
+            </w:r>
+            <w:r>
+              <w:rPr>
+                <w:noProof/>
+                <w:webHidden/>
+              </w:rPr>
+              <w:tab/>
+            </w:r>
+            <w:r>
+              <w:rPr>
+                <w:noProof/>
+                <w:webHidden/>
+              </w:rPr>
+              <w:fldChar w:fldCharType="begin"/>
+            </w:r>
+            <w:r>
+              <w:rPr>
+                <w:noProof/>
+                <w:webHidden/>
+              </w:rPr>
+              <w:instrText xml:space="preserve"> PAGEREF _Toc51079238 \h </w:instrText>
+            </w:r>
+            <w:r>
+              <w:rPr>
+                <w:noProof/>
+                <w:webHidden/>
+              </w:rPr>
+            </w:r>
+            <w:r>
+              <w:rPr>
+                <w:noProof/>
+                <w:webHidden/>
+              </w:rPr>
+              <w:fldChar w:fldCharType="separate"/>
+            </w:r>
+            <w:r>
+              <w:rPr>
+                <w:noProof/>
+                <w:webHidden/>
+              </w:rPr>
+              <w:t>3</w:t>
             </w:r>
             <w:r>
               <w:rPr>
@@ -1581,9 +1942,8 @@
           <w:numId w:val="1"/>
         </w:numPr>
       </w:pPr>
-      <w:bookmarkStart w:id="0" w:name="_Toc51078830"/>
+      <w:bookmarkStart w:id="0" w:name="_Toc51079230"/>
       <w:r>
-        <w:lastRenderedPageBreak/>
         <w:t>Executive Summary</w:t>
       </w:r>
       <w:bookmarkEnd w:id="0"/>
@@ -1598,7 +1958,7 @@
           <w:numId w:val="1"/>
         </w:numPr>
       </w:pPr>
-      <w:bookmarkStart w:id="1" w:name="_Toc51078831"/>
+      <w:bookmarkStart w:id="1" w:name="_Toc51079231"/>
       <w:r>
         <w:t>Personas and User Stories</w:t>
       </w:r>
@@ -1614,7 +1974,7 @@
           <w:numId w:val="1"/>
         </w:numPr>
       </w:pPr>
-      <w:bookmarkStart w:id="2" w:name="_Toc51078832"/>
+      <w:bookmarkStart w:id="2" w:name="_Toc51079232"/>
       <w:r>
         <w:t>Data Definitions</w:t>
       </w:r>
@@ -1630,7 +1990,7 @@
           <w:numId w:val="1"/>
         </w:numPr>
       </w:pPr>
-      <w:bookmarkStart w:id="3" w:name="_Toc51078833"/>
+      <w:bookmarkStart w:id="3" w:name="_Toc51079233"/>
       <w:r>
         <w:t>Functional Requirements</w:t>
       </w:r>
@@ -1646,12 +2006,210 @@
           <w:numId w:val="1"/>
         </w:numPr>
       </w:pPr>
-      <w:bookmarkStart w:id="4" w:name="_Toc51078834"/>
+      <w:bookmarkStart w:id="4" w:name="_Toc51079234"/>
       <w:r>
         <w:t>Non-Functional Requirements</w:t>
       </w:r>
       <w:bookmarkEnd w:id="4"/>
     </w:p>
+    <w:p/>
+    <w:p/>
+    <w:p>
+      <w:pPr>
+        <w:pStyle w:val="Heading1"/>
+        <w:numPr>
+          <w:ilvl w:val="0"/>
+          <w:numId w:val="1"/>
+        </w:numPr>
+      </w:pPr>
+      <w:bookmarkStart w:id="5" w:name="_Toc51079235"/>
+      <w:r>
+        <w:t>Competitive Analysis</w:t>
+      </w:r>
+      <w:bookmarkEnd w:id="5"/>
+    </w:p>
+    <w:p/>
+    <w:p/>
+    <w:p>
+      <w:pPr>
+        <w:pStyle w:val="Heading1"/>
+        <w:numPr>
+          <w:ilvl w:val="0"/>
+          <w:numId w:val="1"/>
+        </w:numPr>
+      </w:pPr>
+      <w:bookmarkStart w:id="6" w:name="_Toc51079236"/>
+      <w:r>
+        <w:t>High-Level System Requirements</w:t>
+      </w:r>
+      <w:bookmarkEnd w:id="6"/>
+    </w:p>
+    <w:p/>
+    <w:p/>
+    <w:p/>
+    <w:p/>
+    <w:p>
+      <w:pPr>
+        <w:pStyle w:val="Heading1"/>
+        <w:numPr>
+          <w:ilvl w:val="0"/>
+          <w:numId w:val="1"/>
+        </w:numPr>
+      </w:pPr>
+      <w:bookmarkStart w:id="7" w:name="_Toc51079237"/>
+      <w:r>
+        <w:lastRenderedPageBreak/>
+        <w:t>Team</w:t>
+      </w:r>
+      <w:bookmarkEnd w:id="7"/>
+    </w:p>
+    <w:p>
+      <w:pPr>
+        <w:ind w:left="720"/>
+      </w:pPr>
+    </w:p>
+    <w:p>
+      <w:pPr>
+        <w:ind w:left="720"/>
+      </w:pPr>
+      <w:r>
+        <w:t>Team Lead: Jarett Koelmel</w:t>
+      </w:r>
+    </w:p>
+    <w:p>
+      <w:pPr>
+        <w:ind w:left="720"/>
+      </w:pPr>
+      <w:r>
+        <w:t>Front End Lead: Chiu Wong</w:t>
+      </w:r>
+    </w:p>
+    <w:p>
+      <w:pPr>
+        <w:ind w:left="720"/>
+      </w:pPr>
+      <w:r>
+        <w:t xml:space="preserve">Front End Dev: Michael </w:t>
+      </w:r>
+      <w:proofErr w:type="spellStart"/>
+      <w:r>
+        <w:t>Canson</w:t>
+      </w:r>
+      <w:proofErr w:type="spellEnd"/>
+    </w:p>
+    <w:p>
+      <w:pPr>
+        <w:ind w:left="720"/>
+      </w:pPr>
+      <w:r>
+        <w:t>Front End Dev: Paul Borst</w:t>
+      </w:r>
+    </w:p>
+    <w:p>
+      <w:pPr>
+        <w:ind w:left="720"/>
+      </w:pPr>
+      <w:r>
+        <w:t>Backend Lead: Peter Hu</w:t>
+      </w:r>
+    </w:p>
+    <w:p>
+      <w:pPr>
+        <w:ind w:left="720"/>
+      </w:pPr>
+      <w:r>
+        <w:t>Backend Engineer: Brooke Porter</w:t>
+      </w:r>
+    </w:p>
+    <w:p>
+      <w:pPr>
+        <w:ind w:left="720"/>
+      </w:pPr>
+      <w:r>
+        <w:t>GitHub Master: Eric Chen</w:t>
+      </w:r>
+    </w:p>
+    <w:p>
+      <w:pPr>
+        <w:ind w:left="720"/>
+      </w:pPr>
+      <w:r>
+        <w:t>Scrum Master: Jarett Koelmel</w:t>
+      </w:r>
+    </w:p>
+    <w:p>
+      <w:pPr>
+        <w:pStyle w:val="Heading1"/>
+        <w:numPr>
+          <w:ilvl w:val="0"/>
+          <w:numId w:val="1"/>
+        </w:numPr>
+      </w:pPr>
+      <w:bookmarkStart w:id="8" w:name="_Toc51079238"/>
+      <w:r>
+        <w:t>Checklist</w:t>
+      </w:r>
+      <w:bookmarkEnd w:id="8"/>
+    </w:p>
+    <w:p>
+      <w:pPr>
+        <w:ind w:left="720"/>
+      </w:pPr>
+    </w:p>
+    <w:p>
+      <w:pPr>
+        <w:ind w:left="720"/>
+      </w:pPr>
+      <w:r>
+        <w:t>Team meeting scheduled outside of class: DONE</w:t>
+      </w:r>
+    </w:p>
+    <w:p>
+      <w:pPr>
+        <w:ind w:left="720"/>
+      </w:pPr>
+      <w:r>
+        <w:t>GitHub Master chosen: DONE</w:t>
+      </w:r>
+    </w:p>
+    <w:p>
+      <w:pPr>
+        <w:ind w:left="720"/>
+      </w:pPr>
+      <w:r>
+        <w:t>Team agreed upon using listed SW tools and deployment server: DONE</w:t>
+      </w:r>
+    </w:p>
+    <w:p>
+      <w:pPr>
+        <w:ind w:left="720"/>
+      </w:pPr>
+      <w:r>
+        <w:t xml:space="preserve">Team ready and able to use the chosen back and </w:t>
+      </w:r>
+      <w:proofErr w:type="gramStart"/>
+      <w:r>
+        <w:t>front end</w:t>
+      </w:r>
+      <w:proofErr w:type="gramEnd"/>
+      <w:r>
+        <w:t xml:space="preserve"> frameworks and those who need to learn are working on it: ON TRACK</w:t>
+      </w:r>
+    </w:p>
+    <w:p>
+      <w:pPr>
+        <w:ind w:left="720"/>
+      </w:pPr>
+      <w:r>
+        <w:t>Team lead ensures that all team members read the final M1 and agree/understand before submission: ON TRACK</w:t>
+      </w:r>
+    </w:p>
+    <w:p>
+      <w:pPr>
+        <w:ind w:left="720"/>
+      </w:pPr>
+    </w:p>
+    <w:p/>
     <w:p/>
     <w:sectPr>
       <w:pgSz w:w="12240" w:h="15840"/>

</xml_diff>

<commit_message>
fixed table of contents linking
</commit_message>
<xml_diff>
--- a/MilestoneDocs/Milestone 1 Documentation.docx
+++ b/MilestoneDocs/Milestone 1 Documentation.docx
@@ -1319,7 +1319,7 @@
           <w:r>
             <w:fldChar w:fldCharType="separate"/>
           </w:r>
-          <w:hyperlink w:anchor="_Toc52197911" w:history="1">
+          <w:hyperlink w:anchor="_Toc52284322" w:history="1">
             <w:r>
               <w:rPr>
                 <w:rStyle w:val="Hyperlink"/>
@@ -1362,7 +1362,7 @@
                 <w:noProof/>
                 <w:webHidden/>
               </w:rPr>
-              <w:instrText xml:space="preserve"> PAGEREF _Toc52197911 \h </w:instrText>
+              <w:instrText xml:space="preserve"> PAGEREF _Toc52284322 \h </w:instrText>
             </w:r>
             <w:r>
               <w:rPr>
@@ -1407,7 +1407,7 @@
               <w:szCs w:val="22"/>
             </w:rPr>
           </w:pPr>
-          <w:hyperlink w:anchor="_Toc52197912" w:history="1">
+          <w:hyperlink w:anchor="_Toc52284323" w:history="1">
             <w:r>
               <w:rPr>
                 <w:rStyle w:val="Hyperlink"/>
@@ -1450,7 +1450,7 @@
                 <w:noProof/>
                 <w:webHidden/>
               </w:rPr>
-              <w:instrText xml:space="preserve"> PAGEREF _Toc52197912 \h </w:instrText>
+              <w:instrText xml:space="preserve"> PAGEREF _Toc52284323 \h </w:instrText>
             </w:r>
             <w:r>
               <w:rPr>
@@ -1495,7 +1495,7 @@
               <w:szCs w:val="22"/>
             </w:rPr>
           </w:pPr>
-          <w:hyperlink w:anchor="_Toc52197913" w:history="1">
+          <w:hyperlink w:anchor="_Toc52284324" w:history="1">
             <w:r>
               <w:rPr>
                 <w:rStyle w:val="Hyperlink"/>
@@ -1538,7 +1538,7 @@
                 <w:noProof/>
                 <w:webHidden/>
               </w:rPr>
-              <w:instrText xml:space="preserve"> PAGEREF _Toc52197913 \h </w:instrText>
+              <w:instrText xml:space="preserve"> PAGEREF _Toc52284324 \h </w:instrText>
             </w:r>
             <w:r>
               <w:rPr>
@@ -1583,7 +1583,7 @@
               <w:szCs w:val="22"/>
             </w:rPr>
           </w:pPr>
-          <w:hyperlink w:anchor="_Toc52197914" w:history="1">
+          <w:hyperlink w:anchor="_Toc52284325" w:history="1">
             <w:r>
               <w:rPr>
                 <w:rStyle w:val="Hyperlink"/>
@@ -1626,7 +1626,7 @@
                 <w:noProof/>
                 <w:webHidden/>
               </w:rPr>
-              <w:instrText xml:space="preserve"> PAGEREF _Toc52197914 \h </w:instrText>
+              <w:instrText xml:space="preserve"> PAGEREF _Toc52284325 \h </w:instrText>
             </w:r>
             <w:r>
               <w:rPr>
@@ -1671,7 +1671,7 @@
               <w:szCs w:val="22"/>
             </w:rPr>
           </w:pPr>
-          <w:hyperlink w:anchor="_Toc52197915" w:history="1">
+          <w:hyperlink w:anchor="_Toc52284326" w:history="1">
             <w:r>
               <w:rPr>
                 <w:rStyle w:val="Hyperlink"/>
@@ -1714,7 +1714,7 @@
                 <w:noProof/>
                 <w:webHidden/>
               </w:rPr>
-              <w:instrText xml:space="preserve"> PAGEREF _Toc52197915 \h </w:instrText>
+              <w:instrText xml:space="preserve"> PAGEREF _Toc52284326 \h </w:instrText>
             </w:r>
             <w:r>
               <w:rPr>
@@ -1759,7 +1759,7 @@
               <w:szCs w:val="22"/>
             </w:rPr>
           </w:pPr>
-          <w:hyperlink w:anchor="_Toc52197916" w:history="1">
+          <w:hyperlink w:anchor="_Toc52284327" w:history="1">
             <w:r>
               <w:rPr>
                 <w:rStyle w:val="Hyperlink"/>
@@ -1802,7 +1802,7 @@
                 <w:noProof/>
                 <w:webHidden/>
               </w:rPr>
-              <w:instrText xml:space="preserve"> PAGEREF _Toc52197916 \h </w:instrText>
+              <w:instrText xml:space="preserve"> PAGEREF _Toc52284327 \h </w:instrText>
             </w:r>
             <w:r>
               <w:rPr>
@@ -1847,7 +1847,7 @@
               <w:szCs w:val="22"/>
             </w:rPr>
           </w:pPr>
-          <w:hyperlink w:anchor="_Toc52197917" w:history="1">
+          <w:hyperlink w:anchor="_Toc52284328" w:history="1">
             <w:r>
               <w:rPr>
                 <w:rStyle w:val="Hyperlink"/>
@@ -1890,7 +1890,7 @@
                 <w:noProof/>
                 <w:webHidden/>
               </w:rPr>
-              <w:instrText xml:space="preserve"> PAGEREF _Toc52197917 \h </w:instrText>
+              <w:instrText xml:space="preserve"> PAGEREF _Toc52284328 \h </w:instrText>
             </w:r>
             <w:r>
               <w:rPr>
@@ -1935,7 +1935,7 @@
               <w:szCs w:val="22"/>
             </w:rPr>
           </w:pPr>
-          <w:hyperlink w:anchor="_Toc52197918" w:history="1">
+          <w:hyperlink w:anchor="_Toc52284329" w:history="1">
             <w:r>
               <w:rPr>
                 <w:rStyle w:val="Hyperlink"/>
@@ -1978,7 +1978,7 @@
                 <w:noProof/>
                 <w:webHidden/>
               </w:rPr>
-              <w:instrText xml:space="preserve"> PAGEREF _Toc52197918 \h </w:instrText>
+              <w:instrText xml:space="preserve"> PAGEREF _Toc52284329 \h </w:instrText>
             </w:r>
             <w:r>
               <w:rPr>
@@ -2023,7 +2023,7 @@
               <w:szCs w:val="22"/>
             </w:rPr>
           </w:pPr>
-          <w:hyperlink w:anchor="_Toc52197919" w:history="1">
+          <w:hyperlink w:anchor="_Toc52284330" w:history="1">
             <w:r>
               <w:rPr>
                 <w:rStyle w:val="Hyperlink"/>
@@ -2066,7 +2066,7 @@
                 <w:noProof/>
                 <w:webHidden/>
               </w:rPr>
-              <w:instrText xml:space="preserve"> PAGEREF _Toc52197919 \h </w:instrText>
+              <w:instrText xml:space="preserve"> PAGEREF _Toc52284330 \h </w:instrText>
             </w:r>
             <w:r>
               <w:rPr>
@@ -2086,7 +2086,7 @@
                 <w:noProof/>
                 <w:webHidden/>
               </w:rPr>
-              <w:t>10</w:t>
+              <w:t>11</w:t>
             </w:r>
             <w:r>
               <w:rPr>
@@ -2133,7 +2133,7 @@
           <w:numId w:val="1"/>
         </w:numPr>
       </w:pPr>
-      <w:bookmarkStart w:id="0" w:name="_Toc52197911"/>
+      <w:bookmarkStart w:id="0" w:name="_Toc52284322"/>
       <w:r>
         <w:lastRenderedPageBreak/>
         <w:t>Executive Summary</w:t>
@@ -2219,7 +2219,7 @@
           <w:numId w:val="1"/>
         </w:numPr>
       </w:pPr>
-      <w:bookmarkStart w:id="1" w:name="_Toc52197912"/>
+      <w:bookmarkStart w:id="1" w:name="_Toc52284323"/>
       <w:r>
         <w:t>Personas and User Stories</w:t>
       </w:r>
@@ -2460,7 +2460,7 @@
           <w:numId w:val="1"/>
         </w:numPr>
       </w:pPr>
-      <w:bookmarkStart w:id="2" w:name="_Toc52197913"/>
+      <w:bookmarkStart w:id="2" w:name="_Toc52284324"/>
       <w:r>
         <w:t>Data Definitions</w:t>
       </w:r>
@@ -2586,7 +2586,7 @@
           <w:numId w:val="1"/>
         </w:numPr>
       </w:pPr>
-      <w:bookmarkStart w:id="3" w:name="_Toc52197914"/>
+      <w:bookmarkStart w:id="3" w:name="_Toc52284325"/>
       <w:r>
         <w:t>Functional Requirements</w:t>
       </w:r>
@@ -3673,7 +3673,7 @@
           <w:numId w:val="1"/>
         </w:numPr>
       </w:pPr>
-      <w:bookmarkStart w:id="4" w:name="_Toc52197915"/>
+      <w:bookmarkStart w:id="4" w:name="_Toc52284326"/>
       <w:r>
         <w:t>Non-Functional Requirements</w:t>
       </w:r>
@@ -4604,7 +4604,7 @@
           <w:numId w:val="1"/>
         </w:numPr>
       </w:pPr>
-      <w:bookmarkStart w:id="5" w:name="_Toc52197916"/>
+      <w:bookmarkStart w:id="5" w:name="_Toc52284327"/>
       <w:r>
         <w:t>Competitive Analysis</w:t>
       </w:r>
@@ -4982,7 +4982,7 @@
           <w:numId w:val="1"/>
         </w:numPr>
       </w:pPr>
-      <w:bookmarkStart w:id="6" w:name="_Toc52197917"/>
+      <w:bookmarkStart w:id="6" w:name="_Toc52284328"/>
       <w:r>
         <w:t>High-Level System Requirement</w:t>
       </w:r>
@@ -5362,7 +5362,7 @@
           <w:numId w:val="1"/>
         </w:numPr>
       </w:pPr>
-      <w:bookmarkStart w:id="7" w:name="_Toc52197918"/>
+      <w:bookmarkStart w:id="7" w:name="_Toc52284329"/>
       <w:r>
         <w:t>Team</w:t>
       </w:r>
@@ -5446,7 +5446,7 @@
           <w:numId w:val="1"/>
         </w:numPr>
       </w:pPr>
-      <w:bookmarkStart w:id="8" w:name="_Toc52197919"/>
+      <w:bookmarkStart w:id="8" w:name="_Toc52284330"/>
       <w:r>
         <w:lastRenderedPageBreak/>
         <w:t>Checklist</w:t>

</xml_diff>

<commit_message>
updated and reformatted M1, added PDF version
</commit_message>
<xml_diff>
--- a/MilestoneDocs/Milestone 1 Documentation.docx
+++ b/MilestoneDocs/Milestone 1 Documentation.docx
@@ -14,6 +14,235 @@
       <w:sdtContent>
         <w:p/>
         <w:p>
+          <w:r>
+            <w:rPr>
+              <w:noProof/>
+            </w:rPr>
+            <mc:AlternateContent>
+              <mc:Choice Requires="wps">
+                <w:drawing>
+                  <wp:anchor distT="0" distB="0" distL="114300" distR="114300" simplePos="0" relativeHeight="251661312" behindDoc="0" locked="0" layoutInCell="1" allowOverlap="1" wp14:anchorId="58740FFF" wp14:editId="07947ACF">
+                    <wp:simplePos x="0" y="0"/>
+                    <wp:positionH relativeFrom="page">
+                      <wp:posOffset>457200</wp:posOffset>
+                    </wp:positionH>
+                    <wp:positionV relativeFrom="page">
+                      <wp:posOffset>8686800</wp:posOffset>
+                    </wp:positionV>
+                    <wp:extent cx="6853937" cy="484505"/>
+                    <wp:effectExtent l="0" t="0" r="0" b="4445"/>
+                    <wp:wrapSquare wrapText="bothSides"/>
+                    <wp:docPr id="129" name="Text Box 129"/>
+                    <wp:cNvGraphicFramePr/>
+                    <a:graphic xmlns:a="http://schemas.openxmlformats.org/drawingml/2006/main">
+                      <a:graphicData uri="http://schemas.microsoft.com/office/word/2010/wordprocessingShape">
+                        <wps:wsp>
+                          <wps:cNvSpPr txBox="1"/>
+                          <wps:spPr>
+                            <a:xfrm>
+                              <a:off x="0" y="0"/>
+                              <a:ext cx="6853937" cy="484505"/>
+                            </a:xfrm>
+                            <a:prstGeom prst="rect">
+                              <a:avLst/>
+                            </a:prstGeom>
+                            <a:noFill/>
+                            <a:ln w="6350">
+                              <a:noFill/>
+                            </a:ln>
+                            <a:effectLst/>
+                          </wps:spPr>
+                          <wps:style>
+                            <a:lnRef idx="0">
+                              <a:schemeClr val="accent1"/>
+                            </a:lnRef>
+                            <a:fillRef idx="0">
+                              <a:schemeClr val="accent1"/>
+                            </a:fillRef>
+                            <a:effectRef idx="0">
+                              <a:schemeClr val="accent1"/>
+                            </a:effectRef>
+                            <a:fontRef idx="minor">
+                              <a:schemeClr val="dk1"/>
+                            </a:fontRef>
+                          </wps:style>
+                          <wps:txbx>
+                            <w:txbxContent>
+                              <w:sdt>
+                                <w:sdtPr>
+                                  <w:rPr>
+                                    <w:caps/>
+                                    <w:color w:val="5B9BD5" w:themeColor="accent5"/>
+                                    <w:sz w:val="24"/>
+                                    <w:szCs w:val="24"/>
+                                  </w:rPr>
+                                  <w:alias w:val="Author"/>
+                                  <w:tag w:val=""/>
+                                  <w:id w:val="-954487662"/>
+                                  <w:dataBinding w:prefixMappings="xmlns:ns0='http://purl.org/dc/elements/1.1/' xmlns:ns1='http://schemas.openxmlformats.org/package/2006/metadata/core-properties' " w:xpath="/ns1:coreProperties[1]/ns0:creator[1]" w:storeItemID="{6C3C8BC8-F283-45AE-878A-BAB7291924A1}"/>
+                                  <w:text/>
+                                </w:sdtPr>
+                                <w:sdtEndPr/>
+                                <w:sdtContent>
+                                  <w:p>
+                                    <w:pPr>
+                                      <w:pStyle w:val="NoSpacing"/>
+                                      <w:spacing w:before="40" w:after="40"/>
+                                      <w:rPr>
+                                        <w:caps/>
+                                        <w:color w:val="5B9BD5" w:themeColor="accent5"/>
+                                        <w:sz w:val="24"/>
+                                        <w:szCs w:val="24"/>
+                                      </w:rPr>
+                                    </w:pPr>
+                                    <w:r>
+                                      <w:rPr>
+                                        <w:caps/>
+                                        <w:color w:val="5B9BD5" w:themeColor="accent5"/>
+                                        <w:sz w:val="24"/>
+                                        <w:szCs w:val="24"/>
+                                      </w:rPr>
+                                      <w:t>Milestone 1 Documentation</w:t>
+                                    </w:r>
+                                  </w:p>
+                                </w:sdtContent>
+                              </w:sdt>
+                            </w:txbxContent>
+                          </wps:txbx>
+                          <wps:bodyPr rot="0" spcFirstLastPara="0" vertOverflow="overflow" horzOverflow="overflow" vert="horz" wrap="square" lIns="914400" tIns="0" rIns="1097280" bIns="0" numCol="1" spcCol="0" rtlCol="0" fromWordArt="0" anchor="t" anchorCtr="0" forceAA="0" compatLnSpc="1">
+                            <a:prstTxWarp prst="textNoShape">
+                              <a:avLst/>
+                            </a:prstTxWarp>
+                            <a:spAutoFit/>
+                          </wps:bodyPr>
+                        </wps:wsp>
+                      </a:graphicData>
+                    </a:graphic>
+                    <wp14:sizeRelH relativeFrom="margin">
+                      <wp14:pctWidth>0</wp14:pctWidth>
+                    </wp14:sizeRelH>
+                    <wp14:sizeRelV relativeFrom="margin">
+                      <wp14:pctHeight>0</wp14:pctHeight>
+                    </wp14:sizeRelV>
+                  </wp:anchor>
+                </w:drawing>
+              </mc:Choice>
+              <mc:Fallback>
+                <w:pict>
+                  <v:shapetype w14:anchorId="58740FFF" id="_x0000_t202" coordsize="21600,21600" o:spt="202" path="m,l,21600r21600,l21600,xe">
+                    <v:stroke joinstyle="miter"/>
+                    <v:path gradientshapeok="t" o:connecttype="rect"/>
+                  </v:shapetype>
+                  <v:shape id="Text Box 129" o:spid="_x0000_s1026" type="#_x0000_t202" style="position:absolute;margin-left:36pt;margin-top:684pt;width:539.7pt;height:38.15pt;z-index:251661312;visibility:visible;mso-wrap-style:square;mso-width-percent:0;mso-height-percent:0;mso-wrap-distance-left:9pt;mso-wrap-distance-top:0;mso-wrap-distance-right:9pt;mso-wrap-distance-bottom:0;mso-position-horizontal:absolute;mso-position-horizontal-relative:page;mso-position-vertical:absolute;mso-position-vertical-relative:page;mso-width-percent:0;mso-height-percent:0;mso-width-relative:margin;mso-height-relative:margin;v-text-anchor:top" o:gfxdata="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" filled="f" stroked="f" strokeweight=".5pt">
+                    <v:textbox style="mso-fit-shape-to-text:t" inset="1in,0,86.4pt,0">
+                      <w:txbxContent>
+                        <w:sdt>
+                          <w:sdtPr>
+                            <w:rPr>
+                              <w:caps/>
+                              <w:color w:val="5B9BD5" w:themeColor="accent5"/>
+                              <w:sz w:val="24"/>
+                              <w:szCs w:val="24"/>
+                            </w:rPr>
+                            <w:alias w:val="Author"/>
+                            <w:tag w:val=""/>
+                            <w:id w:val="-954487662"/>
+                            <w:dataBinding w:prefixMappings="xmlns:ns0='http://purl.org/dc/elements/1.1/' xmlns:ns1='http://schemas.openxmlformats.org/package/2006/metadata/core-properties' " w:xpath="/ns1:coreProperties[1]/ns0:creator[1]" w:storeItemID="{6C3C8BC8-F283-45AE-878A-BAB7291924A1}"/>
+                            <w:text/>
+                          </w:sdtPr>
+                          <w:sdtEndPr/>
+                          <w:sdtContent>
+                            <w:p>
+                              <w:pPr>
+                                <w:pStyle w:val="NoSpacing"/>
+                                <w:spacing w:before="40" w:after="40"/>
+                                <w:rPr>
+                                  <w:caps/>
+                                  <w:color w:val="5B9BD5" w:themeColor="accent5"/>
+                                  <w:sz w:val="24"/>
+                                  <w:szCs w:val="24"/>
+                                </w:rPr>
+                              </w:pPr>
+                              <w:r>
+                                <w:rPr>
+                                  <w:caps/>
+                                  <w:color w:val="5B9BD5" w:themeColor="accent5"/>
+                                  <w:sz w:val="24"/>
+                                  <w:szCs w:val="24"/>
+                                </w:rPr>
+                                <w:t>Milestone 1 Documentation</w:t>
+                              </w:r>
+                            </w:p>
+                          </w:sdtContent>
+                        </w:sdt>
+                      </w:txbxContent>
+                    </v:textbox>
+                    <w10:wrap type="square" anchorx="page" anchory="page"/>
+                  </v:shape>
+                </w:pict>
+              </mc:Fallback>
+            </mc:AlternateContent>
+          </w:r>
+          <w:r>
+            <w:rPr>
+              <w:noProof/>
+            </w:rPr>
+            <w:drawing>
+              <wp:anchor distT="0" distB="0" distL="114300" distR="114300" simplePos="0" relativeHeight="251663360" behindDoc="0" locked="0" layoutInCell="1" allowOverlap="1" wp14:anchorId="5BF0D129" wp14:editId="370F3964">
+                <wp:simplePos x="0" y="0"/>
+                <wp:positionH relativeFrom="column">
+                  <wp:posOffset>221019</wp:posOffset>
+                </wp:positionH>
+                <wp:positionV relativeFrom="paragraph">
+                  <wp:posOffset>6308090</wp:posOffset>
+                </wp:positionV>
+                <wp:extent cx="3257550" cy="845690"/>
+                <wp:effectExtent l="0" t="0" r="0" b="0"/>
+                <wp:wrapNone/>
+                <wp:docPr id="1" name="Picture 1"/>
+                <wp:cNvGraphicFramePr>
+                  <a:graphicFrameLocks xmlns:a="http://schemas.openxmlformats.org/drawingml/2006/main" noChangeAspect="1"/>
+                </wp:cNvGraphicFramePr>
+                <a:graphic xmlns:a="http://schemas.openxmlformats.org/drawingml/2006/main">
+                  <a:graphicData uri="http://schemas.openxmlformats.org/drawingml/2006/picture">
+                    <pic:pic xmlns:pic="http://schemas.openxmlformats.org/drawingml/2006/picture">
+                      <pic:nvPicPr>
+                        <pic:cNvPr id="1" name="Picture 1"/>
+                        <pic:cNvPicPr/>
+                      </pic:nvPicPr>
+                      <pic:blipFill>
+                        <a:blip r:embed="rId7" cstate="print">
+                          <a:extLst>
+                            <a:ext uri="{28A0092B-C50C-407E-A947-70E740481C1C}">
+                              <a14:useLocalDpi xmlns:a14="http://schemas.microsoft.com/office/drawing/2010/main" val="0"/>
+                            </a:ext>
+                          </a:extLst>
+                        </a:blip>
+                        <a:stretch>
+                          <a:fillRect/>
+                        </a:stretch>
+                      </pic:blipFill>
+                      <pic:spPr>
+                        <a:xfrm>
+                          <a:off x="0" y="0"/>
+                          <a:ext cx="3257550" cy="845690"/>
+                        </a:xfrm>
+                        <a:prstGeom prst="rect">
+                          <a:avLst/>
+                        </a:prstGeom>
+                      </pic:spPr>
+                    </pic:pic>
+                  </a:graphicData>
+                </a:graphic>
+                <wp14:sizeRelH relativeFrom="margin">
+                  <wp14:pctWidth>0</wp14:pctWidth>
+                </wp14:sizeRelH>
+                <wp14:sizeRelV relativeFrom="margin">
+                  <wp14:pctHeight>0</wp14:pctHeight>
+                </wp14:sizeRelV>
+              </wp:anchor>
+            </w:drawing>
+          </w:r>
           <w:r>
             <w:rPr>
               <w:noProof/>
@@ -345,9 +574,9 @@
               </mc:Choice>
               <mc:Fallback>
                 <w:pict>
-                  <v:group w14:anchorId="058CB5B7" id="Group 125" o:spid="_x0000_s1026" style="position:absolute;margin-left:0;margin-top:0;width:540pt;height:556.55pt;z-index:-251657216;mso-width-percent:1154;mso-height-percent:670;mso-top-percent:45;mso-position-horizontal:center;mso-position-horizontal-relative:margin;mso-position-vertical-relative:page;mso-width-percent:1154;mso-height-percent:670;mso-top-percent:45;mso-width-relative:margin" coordsize="55613,54044" o:gfxdata="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">
+                  <v:group w14:anchorId="058CB5B7" id="Group 125" o:spid="_x0000_s1027" style="position:absolute;margin-left:0;margin-top:0;width:540pt;height:556.55pt;z-index:-251657216;mso-width-percent:1154;mso-height-percent:670;mso-top-percent:45;mso-position-horizontal:center;mso-position-horizontal-relative:margin;mso-position-vertical-relative:page;mso-width-percent:1154;mso-height-percent:670;mso-top-percent:45;mso-width-relative:margin" coordsize="55613,54044" o:gfxdata="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">
                     <o:lock v:ext="edit" aspectratio="t"/>
-                    <v:shape id="Freeform 10" o:spid="_x0000_s1027" style="position:absolute;width:55575;height:54044;visibility:visible;mso-wrap-style:square;v-text-anchor:bottom" coordsize="720,700" o:spt="100" o:gfxdata="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" adj="-11796480,,5400" path="m,c,644,,644,,644v23,6,62,14,113,21c250,685,476,700,720,644v,-27,,-27,,-27c720,,720,,720,,,,,,,e" fillcolor="#4d5f78 [2994]" stroked="f">
+                    <v:shape id="Freeform 10" o:spid="_x0000_s1028" style="position:absolute;width:55575;height:54044;visibility:visible;mso-wrap-style:square;v-text-anchor:bottom" coordsize="720,700" o:spt="100" o:gfxdata="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" adj="-11796480,,5400" path="m,c,644,,644,,644v23,6,62,14,113,21c250,685,476,700,720,644v,-27,,-27,,-27c720,,720,,720,,,,,,,e" fillcolor="#4d5f78 [2994]" stroked="f">
                       <v:fill color2="#2a3442 [2018]" rotate="t" colors="0 #5d6d85;.5 #485972;1 #334258" focus="100%" type="gradient">
                         <o:fill v:ext="view" type="gradientUnscaled"/>
                       </v:fill>
@@ -410,7 +639,7 @@
                         </w:txbxContent>
                       </v:textbox>
                     </v:shape>
-                    <v:shape id="Freeform 11" o:spid="_x0000_s1028" style="position:absolute;left:8763;top:47697;width:46850;height:5099;visibility:visible;mso-wrap-style:square;v-text-anchor:bottom" coordsize="607,66" o:gfxdata="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" path="m607,c450,44,300,57,176,57,109,57,49,53,,48,66,58,152,66,251,66,358,66,480,56,607,27,607,,607,,607,e" fillcolor="white [3212]" stroked="f">
+                    <v:shape id="Freeform 11" o:spid="_x0000_s1029" style="position:absolute;left:8763;top:47697;width:46850;height:5099;visibility:visible;mso-wrap-style:square;v-text-anchor:bottom" coordsize="607,66" o:gfxdata="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" path="m607,c450,44,300,57,176,57,109,57,49,53,,48,66,58,152,66,251,66,358,66,480,56,607,27,607,,607,,607,e" fillcolor="white [3212]" stroked="f">
                       <v:fill opacity="19789f"/>
                       <v:path arrowok="t" o:connecttype="custom" o:connectlocs="4685030,0;1358427,440373;0,370840;1937302,509905;4685030,208598;4685030,0" o:connectangles="0,0,0,0,0,0"/>
                     </v:shape>
@@ -427,7 +656,7 @@
             <mc:AlternateContent>
               <mc:Choice Requires="wps">
                 <w:drawing>
-                  <wp:anchor distT="0" distB="0" distL="114300" distR="114300" simplePos="0" relativeHeight="251662336" behindDoc="0" locked="0" layoutInCell="1" allowOverlap="1" wp14:anchorId="3582884A" wp14:editId="471CE074">
+                  <wp:anchor distT="0" distB="0" distL="114300" distR="114300" simplePos="0" relativeHeight="251662336" behindDoc="0" locked="0" layoutInCell="1" allowOverlap="1" wp14:anchorId="3582884A" wp14:editId="6549BF2A">
                     <wp:simplePos x="0" y="0"/>
                     <wp:positionH relativeFrom="page">
                       <wp:align>center</wp:align>
@@ -575,11 +804,7 @@
               </mc:Choice>
               <mc:Fallback>
                 <w:pict>
-                  <v:shapetype w14:anchorId="3582884A" id="_x0000_t202" coordsize="21600,21600" o:spt="202" path="m,l,21600r21600,l21600,xe">
-                    <v:stroke joinstyle="miter"/>
-                    <v:path gradientshapeok="t" o:connecttype="rect"/>
-                  </v:shapetype>
-                  <v:shape id="Text Box 128" o:spid="_x0000_s1029" type="#_x0000_t202" style="position:absolute;margin-left:0;margin-top:0;width:453pt;height:11.5pt;z-index:251662336;visibility:visible;mso-wrap-style:square;mso-width-percent:1154;mso-height-percent:0;mso-wrap-distance-left:9pt;mso-wrap-distance-top:0;mso-wrap-distance-right:9pt;mso-wrap-distance-bottom:0;mso-position-horizontal:center;mso-position-horizontal-relative:page;mso-position-vertical:bottom;mso-position-vertical-relative:margin;mso-width-percent:1154;mso-height-percent:0;mso-width-relative:margin;mso-height-relative:margin;v-text-anchor:bottom" o:gfxdata="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" filled="f" stroked="f" strokeweight=".5pt">
+                  <v:shape w14:anchorId="3582884A" id="Text Box 128" o:spid="_x0000_s1030" type="#_x0000_t202" style="position:absolute;margin-left:0;margin-top:0;width:453pt;height:11.5pt;z-index:251662336;visibility:visible;mso-wrap-style:square;mso-width-percent:1154;mso-height-percent:0;mso-wrap-distance-left:9pt;mso-wrap-distance-top:0;mso-wrap-distance-right:9pt;mso-wrap-distance-bottom:0;mso-position-horizontal:center;mso-position-horizontal-relative:page;mso-position-vertical:bottom;mso-position-vertical-relative:margin;mso-width-percent:1154;mso-height-percent:0;mso-width-relative:margin;mso-height-relative:margin;v-text-anchor:bottom" o:gfxdata="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" filled="f" stroked="f" strokeweight=".5pt">
                     <v:textbox style="mso-fit-shape-to-text:t" inset="1in,0,86.4pt,0">
                       <w:txbxContent>
                         <w:p>
@@ -664,398 +889,6 @@
                       </w:txbxContent>
                     </v:textbox>
                     <w10:wrap type="square" anchorx="page" anchory="margin"/>
-                  </v:shape>
-                </w:pict>
-              </mc:Fallback>
-            </mc:AlternateContent>
-          </w:r>
-          <w:r>
-            <w:rPr>
-              <w:noProof/>
-            </w:rPr>
-            <mc:AlternateContent>
-              <mc:Choice Requires="wps">
-                <w:drawing>
-                  <wp:anchor distT="0" distB="0" distL="114300" distR="114300" simplePos="0" relativeHeight="251661312" behindDoc="0" locked="0" layoutInCell="1" allowOverlap="1" wp14:anchorId="58740FFF" wp14:editId="28C36E13">
-                    <wp:simplePos x="0" y="0"/>
-                    <wp:positionH relativeFrom="page">
-                      <wp:align>center</wp:align>
-                    </wp:positionH>
-                    <mc:AlternateContent>
-                      <mc:Choice Requires="wp14">
-                        <wp:positionV relativeFrom="page">
-                          <wp14:pctPosVOffset>79000</wp14:pctPosVOffset>
-                        </wp:positionV>
-                      </mc:Choice>
-                      <mc:Fallback>
-                        <wp:positionV relativeFrom="page">
-                          <wp:posOffset>7945755</wp:posOffset>
-                        </wp:positionV>
-                      </mc:Fallback>
-                    </mc:AlternateContent>
-                    <wp:extent cx="5753100" cy="484632"/>
-                    <wp:effectExtent l="0" t="0" r="0" b="7620"/>
-                    <wp:wrapSquare wrapText="bothSides"/>
-                    <wp:docPr id="129" name="Text Box 129"/>
-                    <wp:cNvGraphicFramePr/>
-                    <a:graphic xmlns:a="http://schemas.openxmlformats.org/drawingml/2006/main">
-                      <a:graphicData uri="http://schemas.microsoft.com/office/word/2010/wordprocessingShape">
-                        <wps:wsp>
-                          <wps:cNvSpPr txBox="1"/>
-                          <wps:spPr>
-                            <a:xfrm>
-                              <a:off x="0" y="0"/>
-                              <a:ext cx="5753100" cy="484632"/>
-                            </a:xfrm>
-                            <a:prstGeom prst="rect">
-                              <a:avLst/>
-                            </a:prstGeom>
-                            <a:noFill/>
-                            <a:ln w="6350">
-                              <a:noFill/>
-                            </a:ln>
-                            <a:effectLst/>
-                          </wps:spPr>
-                          <wps:style>
-                            <a:lnRef idx="0">
-                              <a:schemeClr val="accent1"/>
-                            </a:lnRef>
-                            <a:fillRef idx="0">
-                              <a:schemeClr val="accent1"/>
-                            </a:fillRef>
-                            <a:effectRef idx="0">
-                              <a:schemeClr val="accent1"/>
-                            </a:effectRef>
-                            <a:fontRef idx="minor">
-                              <a:schemeClr val="dk1"/>
-                            </a:fontRef>
-                          </wps:style>
-                          <wps:txbx>
-                            <w:txbxContent>
-                              <w:p>
-                                <w:pPr>
-                                  <w:rPr>
-                                    <w:color w:val="4472C4" w:themeColor="accent1"/>
-                                    <w:sz w:val="28"/>
-                                    <w:szCs w:val="28"/>
-                                    <w14:shadow w14:blurRad="38100" w14:dist="25400" w14:dir="5400000" w14:sx="100000" w14:sy="100000" w14:kx="0" w14:ky="0" w14:algn="ctr">
-                                      <w14:srgbClr w14:val="6E747A">
-                                        <w14:alpha w14:val="57000"/>
-                                      </w14:srgbClr>
-                                    </w14:shadow>
-                                    <w14:textOutline w14:w="0" w14:cap="flat" w14:cmpd="sng" w14:algn="ctr">
-                                      <w14:noFill/>
-                                      <w14:prstDash w14:val="solid"/>
-                                      <w14:round/>
-                                    </w14:textOutline>
-                                  </w:rPr>
-                                </w:pPr>
-                                <w:r>
-                                  <w:rPr>
-                                    <w:color w:val="4472C4" w:themeColor="accent1"/>
-                                    <w:sz w:val="28"/>
-                                    <w:szCs w:val="28"/>
-                                    <w14:shadow w14:blurRad="38100" w14:dist="25400" w14:dir="5400000" w14:sx="100000" w14:sy="100000" w14:kx="0" w14:ky="0" w14:algn="ctr">
-                                      <w14:srgbClr w14:val="6E747A">
-                                        <w14:alpha w14:val="57000"/>
-                                      </w14:srgbClr>
-                                    </w14:shadow>
-                                    <w14:textOutline w14:w="0" w14:cap="flat" w14:cmpd="sng" w14:algn="ctr">
-                                      <w14:noFill/>
-                                      <w14:prstDash w14:val="solid"/>
-                                      <w14:round/>
-                                    </w14:textOutline>
-                                  </w:rPr>
-                                  <w:t>P</w:t>
-                                </w:r>
-                                <w:r>
-                                  <w:rPr>
-                                    <w:color w:val="4472C4" w:themeColor="accent1"/>
-                                    <w:sz w:val="28"/>
-                                    <w:szCs w:val="28"/>
-                                    <w14:shadow w14:blurRad="38100" w14:dist="25400" w14:dir="5400000" w14:sx="100000" w14:sy="100000" w14:kx="0" w14:ky="0" w14:algn="ctr">
-                                      <w14:srgbClr w14:val="6E747A">
-                                        <w14:alpha w14:val="57000"/>
-                                      </w14:srgbClr>
-                                    </w14:shadow>
-                                    <w14:textOutline w14:w="0" w14:cap="flat" w14:cmpd="sng" w14:algn="ctr">
-                                      <w14:noFill/>
-                                      <w14:prstDash w14:val="solid"/>
-                                      <w14:round/>
-                                    </w14:textOutline>
-                                  </w:rPr>
-                                  <w:t>or</w:t>
-                                </w:r>
-                                <w:r>
-                                  <w:rPr>
-                                    <w:color w:val="4472C4" w:themeColor="accent1"/>
-                                    <w:sz w:val="28"/>
-                                    <w:szCs w:val="28"/>
-                                    <w14:shadow w14:blurRad="38100" w14:dist="25400" w14:dir="5400000" w14:sx="100000" w14:sy="100000" w14:kx="0" w14:ky="0" w14:algn="ctr">
-                                      <w14:srgbClr w14:val="6E747A">
-                                        <w14:alpha w14:val="57000"/>
-                                      </w14:srgbClr>
-                                    </w14:shadow>
-                                    <w14:textOutline w14:w="0" w14:cap="flat" w14:cmpd="sng" w14:algn="ctr">
-                                      <w14:noFill/>
-                                      <w14:prstDash w14:val="solid"/>
-                                      <w14:round/>
-                                    </w14:textOutline>
-                                  </w:rPr>
-                                  <w:t>T</w:t>
-                                </w:r>
-                                <w:r>
-                                  <w:rPr>
-                                    <w:color w:val="4472C4" w:themeColor="accent1"/>
-                                    <w:sz w:val="28"/>
-                                    <w:szCs w:val="28"/>
-                                    <w14:shadow w14:blurRad="38100" w14:dist="25400" w14:dir="5400000" w14:sx="100000" w14:sy="100000" w14:kx="0" w14:ky="0" w14:algn="ctr">
-                                      <w14:srgbClr w14:val="6E747A">
-                                        <w14:alpha w14:val="57000"/>
-                                      </w14:srgbClr>
-                                    </w14:shadow>
-                                    <w14:textOutline w14:w="0" w14:cap="flat" w14:cmpd="sng" w14:algn="ctr">
-                                      <w14:noFill/>
-                                      <w14:prstDash w14:val="solid"/>
-                                      <w14:round/>
-                                    </w14:textOutline>
-                                  </w:rPr>
-                                  <w:t>al</w:t>
-                                </w:r>
-                                <w:r>
-                                  <w:rPr>
-                                    <w:color w:val="4472C4" w:themeColor="accent1"/>
-                                    <w:sz w:val="28"/>
-                                    <w:szCs w:val="28"/>
-                                    <w14:shadow w14:blurRad="38100" w14:dist="25400" w14:dir="5400000" w14:sx="100000" w14:sy="100000" w14:kx="0" w14:ky="0" w14:algn="ctr">
-                                      <w14:srgbClr w14:val="6E747A">
-                                        <w14:alpha w14:val="57000"/>
-                                      </w14:srgbClr>
-                                    </w14:shadow>
-                                    <w14:textOutline w14:w="0" w14:cap="flat" w14:cmpd="sng" w14:algn="ctr">
-                                      <w14:noFill/>
-                                      <w14:prstDash w14:val="solid"/>
-                                      <w14:round/>
-                                    </w14:textOutline>
-                                  </w:rPr>
-                                  <w:t xml:space="preserve"> app</w:t>
-                                </w:r>
-                              </w:p>
-                              <w:sdt>
-                                <w:sdtPr>
-                                  <w:rPr>
-                                    <w:caps/>
-                                    <w:color w:val="5B9BD5" w:themeColor="accent5"/>
-                                    <w:sz w:val="24"/>
-                                    <w:szCs w:val="24"/>
-                                  </w:rPr>
-                                  <w:alias w:val="Author"/>
-                                  <w:tag w:val=""/>
-                                  <w:id w:val="-954487662"/>
-                                  <w:dataBinding w:prefixMappings="xmlns:ns0='http://purl.org/dc/elements/1.1/' xmlns:ns1='http://schemas.openxmlformats.org/package/2006/metadata/core-properties' " w:xpath="/ns1:coreProperties[1]/ns0:creator[1]" w:storeItemID="{6C3C8BC8-F283-45AE-878A-BAB7291924A1}"/>
-                                  <w:text/>
-                                </w:sdtPr>
-                                <w:sdtEndPr/>
-                                <w:sdtContent>
-                                  <w:p>
-                                    <w:pPr>
-                                      <w:pStyle w:val="NoSpacing"/>
-                                      <w:spacing w:before="40" w:after="40"/>
-                                      <w:rPr>
-                                        <w:caps/>
-                                        <w:color w:val="5B9BD5" w:themeColor="accent5"/>
-                                        <w:sz w:val="24"/>
-                                        <w:szCs w:val="24"/>
-                                      </w:rPr>
-                                    </w:pPr>
-                                    <w:r>
-                                      <w:rPr>
-                                        <w:caps/>
-                                        <w:color w:val="5B9BD5" w:themeColor="accent5"/>
-                                        <w:sz w:val="24"/>
-                                        <w:szCs w:val="24"/>
-                                      </w:rPr>
-                                      <w:t>Milestone 1 Documentation</w:t>
-                                    </w:r>
-                                  </w:p>
-                                </w:sdtContent>
-                              </w:sdt>
-                            </w:txbxContent>
-                          </wps:txbx>
-                          <wps:bodyPr rot="0" spcFirstLastPara="0" vertOverflow="overflow" horzOverflow="overflow" vert="horz" wrap="square" lIns="914400" tIns="0" rIns="1097280" bIns="0" numCol="1" spcCol="0" rtlCol="0" fromWordArt="0" anchor="t" anchorCtr="0" forceAA="0" compatLnSpc="1">
-                            <a:prstTxWarp prst="textNoShape">
-                              <a:avLst/>
-                            </a:prstTxWarp>
-                            <a:spAutoFit/>
-                          </wps:bodyPr>
-                        </wps:wsp>
-                      </a:graphicData>
-                    </a:graphic>
-                    <wp14:sizeRelH relativeFrom="margin">
-                      <wp14:pctWidth>115400</wp14:pctWidth>
-                    </wp14:sizeRelH>
-                    <wp14:sizeRelV relativeFrom="margin">
-                      <wp14:pctHeight>0</wp14:pctHeight>
-                    </wp14:sizeRelV>
-                  </wp:anchor>
-                </w:drawing>
-              </mc:Choice>
-              <mc:Fallback>
-                <w:pict>
-                  <v:shape w14:anchorId="58740FFF" id="Text Box 129" o:spid="_x0000_s1030" type="#_x0000_t202" style="position:absolute;margin-left:0;margin-top:0;width:453pt;height:38.15pt;z-index:251661312;visibility:visible;mso-wrap-style:square;mso-width-percent:1154;mso-height-percent:0;mso-top-percent:790;mso-wrap-distance-left:9pt;mso-wrap-distance-top:0;mso-wrap-distance-right:9pt;mso-wrap-distance-bottom:0;mso-position-horizontal:center;mso-position-horizontal-relative:page;mso-position-vertical-relative:page;mso-width-percent:1154;mso-height-percent:0;mso-top-percent:790;mso-width-relative:margin;mso-height-relative:margin;v-text-anchor:top" o:gfxdata="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" filled="f" stroked="f" strokeweight=".5pt">
-                    <v:textbox style="mso-fit-shape-to-text:t" inset="1in,0,86.4pt,0">
-                      <w:txbxContent>
-                        <w:p>
-                          <w:pPr>
-                            <w:rPr>
-                              <w:color w:val="4472C4" w:themeColor="accent1"/>
-                              <w:sz w:val="28"/>
-                              <w:szCs w:val="28"/>
-                              <w14:shadow w14:blurRad="38100" w14:dist="25400" w14:dir="5400000" w14:sx="100000" w14:sy="100000" w14:kx="0" w14:ky="0" w14:algn="ctr">
-                                <w14:srgbClr w14:val="6E747A">
-                                  <w14:alpha w14:val="57000"/>
-                                </w14:srgbClr>
-                              </w14:shadow>
-                              <w14:textOutline w14:w="0" w14:cap="flat" w14:cmpd="sng" w14:algn="ctr">
-                                <w14:noFill/>
-                                <w14:prstDash w14:val="solid"/>
-                                <w14:round/>
-                              </w14:textOutline>
-                            </w:rPr>
-                          </w:pPr>
-                          <w:r>
-                            <w:rPr>
-                              <w:color w:val="4472C4" w:themeColor="accent1"/>
-                              <w:sz w:val="28"/>
-                              <w:szCs w:val="28"/>
-                              <w14:shadow w14:blurRad="38100" w14:dist="25400" w14:dir="5400000" w14:sx="100000" w14:sy="100000" w14:kx="0" w14:ky="0" w14:algn="ctr">
-                                <w14:srgbClr w14:val="6E747A">
-                                  <w14:alpha w14:val="57000"/>
-                                </w14:srgbClr>
-                              </w14:shadow>
-                              <w14:textOutline w14:w="0" w14:cap="flat" w14:cmpd="sng" w14:algn="ctr">
-                                <w14:noFill/>
-                                <w14:prstDash w14:val="solid"/>
-                                <w14:round/>
-                              </w14:textOutline>
-                            </w:rPr>
-                            <w:t>P</w:t>
-                          </w:r>
-                          <w:r>
-                            <w:rPr>
-                              <w:color w:val="4472C4" w:themeColor="accent1"/>
-                              <w:sz w:val="28"/>
-                              <w:szCs w:val="28"/>
-                              <w14:shadow w14:blurRad="38100" w14:dist="25400" w14:dir="5400000" w14:sx="100000" w14:sy="100000" w14:kx="0" w14:ky="0" w14:algn="ctr">
-                                <w14:srgbClr w14:val="6E747A">
-                                  <w14:alpha w14:val="57000"/>
-                                </w14:srgbClr>
-                              </w14:shadow>
-                              <w14:textOutline w14:w="0" w14:cap="flat" w14:cmpd="sng" w14:algn="ctr">
-                                <w14:noFill/>
-                                <w14:prstDash w14:val="solid"/>
-                                <w14:round/>
-                              </w14:textOutline>
-                            </w:rPr>
-                            <w:t>or</w:t>
-                          </w:r>
-                          <w:r>
-                            <w:rPr>
-                              <w:color w:val="4472C4" w:themeColor="accent1"/>
-                              <w:sz w:val="28"/>
-                              <w:szCs w:val="28"/>
-                              <w14:shadow w14:blurRad="38100" w14:dist="25400" w14:dir="5400000" w14:sx="100000" w14:sy="100000" w14:kx="0" w14:ky="0" w14:algn="ctr">
-                                <w14:srgbClr w14:val="6E747A">
-                                  <w14:alpha w14:val="57000"/>
-                                </w14:srgbClr>
-                              </w14:shadow>
-                              <w14:textOutline w14:w="0" w14:cap="flat" w14:cmpd="sng" w14:algn="ctr">
-                                <w14:noFill/>
-                                <w14:prstDash w14:val="solid"/>
-                                <w14:round/>
-                              </w14:textOutline>
-                            </w:rPr>
-                            <w:t>T</w:t>
-                          </w:r>
-                          <w:r>
-                            <w:rPr>
-                              <w:color w:val="4472C4" w:themeColor="accent1"/>
-                              <w:sz w:val="28"/>
-                              <w:szCs w:val="28"/>
-                              <w14:shadow w14:blurRad="38100" w14:dist="25400" w14:dir="5400000" w14:sx="100000" w14:sy="100000" w14:kx="0" w14:ky="0" w14:algn="ctr">
-                                <w14:srgbClr w14:val="6E747A">
-                                  <w14:alpha w14:val="57000"/>
-                                </w14:srgbClr>
-                              </w14:shadow>
-                              <w14:textOutline w14:w="0" w14:cap="flat" w14:cmpd="sng" w14:algn="ctr">
-                                <w14:noFill/>
-                                <w14:prstDash w14:val="solid"/>
-                                <w14:round/>
-                              </w14:textOutline>
-                            </w:rPr>
-                            <w:t>al</w:t>
-                          </w:r>
-                          <w:r>
-                            <w:rPr>
-                              <w:color w:val="4472C4" w:themeColor="accent1"/>
-                              <w:sz w:val="28"/>
-                              <w:szCs w:val="28"/>
-                              <w14:shadow w14:blurRad="38100" w14:dist="25400" w14:dir="5400000" w14:sx="100000" w14:sy="100000" w14:kx="0" w14:ky="0" w14:algn="ctr">
-                                <w14:srgbClr w14:val="6E747A">
-                                  <w14:alpha w14:val="57000"/>
-                                </w14:srgbClr>
-                              </w14:shadow>
-                              <w14:textOutline w14:w="0" w14:cap="flat" w14:cmpd="sng" w14:algn="ctr">
-                                <w14:noFill/>
-                                <w14:prstDash w14:val="solid"/>
-                                <w14:round/>
-                              </w14:textOutline>
-                            </w:rPr>
-                            <w:t xml:space="preserve"> app</w:t>
-                          </w:r>
-                        </w:p>
-                        <w:sdt>
-                          <w:sdtPr>
-                            <w:rPr>
-                              <w:caps/>
-                              <w:color w:val="5B9BD5" w:themeColor="accent5"/>
-                              <w:sz w:val="24"/>
-                              <w:szCs w:val="24"/>
-                            </w:rPr>
-                            <w:alias w:val="Author"/>
-                            <w:tag w:val=""/>
-                            <w:id w:val="-954487662"/>
-                            <w:dataBinding w:prefixMappings="xmlns:ns0='http://purl.org/dc/elements/1.1/' xmlns:ns1='http://schemas.openxmlformats.org/package/2006/metadata/core-properties' " w:xpath="/ns1:coreProperties[1]/ns0:creator[1]" w:storeItemID="{6C3C8BC8-F283-45AE-878A-BAB7291924A1}"/>
-                            <w:text/>
-                          </w:sdtPr>
-                          <w:sdtEndPr/>
-                          <w:sdtContent>
-                            <w:p>
-                              <w:pPr>
-                                <w:pStyle w:val="NoSpacing"/>
-                                <w:spacing w:before="40" w:after="40"/>
-                                <w:rPr>
-                                  <w:caps/>
-                                  <w:color w:val="5B9BD5" w:themeColor="accent5"/>
-                                  <w:sz w:val="24"/>
-                                  <w:szCs w:val="24"/>
-                                </w:rPr>
-                              </w:pPr>
-                              <w:r>
-                                <w:rPr>
-                                  <w:caps/>
-                                  <w:color w:val="5B9BD5" w:themeColor="accent5"/>
-                                  <w:sz w:val="24"/>
-                                  <w:szCs w:val="24"/>
-                                </w:rPr>
-                                <w:t>Milestone 1 Documentation</w:t>
-                              </w:r>
-                            </w:p>
-                          </w:sdtContent>
-                        </w:sdt>
-                      </w:txbxContent>
-                    </v:textbox>
-                    <w10:wrap type="square" anchorx="page" anchory="page"/>
                   </v:shape>
                 </w:pict>
               </mc:Fallback>
@@ -1319,7 +1152,7 @@
           <w:r>
             <w:fldChar w:fldCharType="separate"/>
           </w:r>
-          <w:hyperlink w:anchor="_Toc52284322" w:history="1">
+          <w:hyperlink w:anchor="_Toc52465873" w:history="1">
             <w:r>
               <w:rPr>
                 <w:rStyle w:val="Hyperlink"/>
@@ -1362,7 +1195,7 @@
                 <w:noProof/>
                 <w:webHidden/>
               </w:rPr>
-              <w:instrText xml:space="preserve"> PAGEREF _Toc52284322 \h </w:instrText>
+              <w:instrText xml:space="preserve"> PAGEREF _Toc52465873 \h </w:instrText>
             </w:r>
             <w:r>
               <w:rPr>
@@ -1407,7 +1240,7 @@
               <w:szCs w:val="22"/>
             </w:rPr>
           </w:pPr>
-          <w:hyperlink w:anchor="_Toc52284323" w:history="1">
+          <w:hyperlink w:anchor="_Toc52465874" w:history="1">
             <w:r>
               <w:rPr>
                 <w:rStyle w:val="Hyperlink"/>
@@ -1450,7 +1283,7 @@
                 <w:noProof/>
                 <w:webHidden/>
               </w:rPr>
-              <w:instrText xml:space="preserve"> PAGEREF _Toc52284323 \h </w:instrText>
+              <w:instrText xml:space="preserve"> PAGEREF _Toc52465874 \h </w:instrText>
             </w:r>
             <w:r>
               <w:rPr>
@@ -1495,7 +1328,7 @@
               <w:szCs w:val="22"/>
             </w:rPr>
           </w:pPr>
-          <w:hyperlink w:anchor="_Toc52284324" w:history="1">
+          <w:hyperlink w:anchor="_Toc52465875" w:history="1">
             <w:r>
               <w:rPr>
                 <w:rStyle w:val="Hyperlink"/>
@@ -1538,7 +1371,7 @@
                 <w:noProof/>
                 <w:webHidden/>
               </w:rPr>
-              <w:instrText xml:space="preserve"> PAGEREF _Toc52284324 \h </w:instrText>
+              <w:instrText xml:space="preserve"> PAGEREF _Toc52465875 \h </w:instrText>
             </w:r>
             <w:r>
               <w:rPr>
@@ -1583,7 +1416,7 @@
               <w:szCs w:val="22"/>
             </w:rPr>
           </w:pPr>
-          <w:hyperlink w:anchor="_Toc52284325" w:history="1">
+          <w:hyperlink w:anchor="_Toc52465876" w:history="1">
             <w:r>
               <w:rPr>
                 <w:rStyle w:val="Hyperlink"/>
@@ -1626,7 +1459,7 @@
                 <w:noProof/>
                 <w:webHidden/>
               </w:rPr>
-              <w:instrText xml:space="preserve"> PAGEREF _Toc52284325 \h </w:instrText>
+              <w:instrText xml:space="preserve"> PAGEREF _Toc52465876 \h </w:instrText>
             </w:r>
             <w:r>
               <w:rPr>
@@ -1671,7 +1504,7 @@
               <w:szCs w:val="22"/>
             </w:rPr>
           </w:pPr>
-          <w:hyperlink w:anchor="_Toc52284326" w:history="1">
+          <w:hyperlink w:anchor="_Toc52465877" w:history="1">
             <w:r>
               <w:rPr>
                 <w:rStyle w:val="Hyperlink"/>
@@ -1714,7 +1547,7 @@
                 <w:noProof/>
                 <w:webHidden/>
               </w:rPr>
-              <w:instrText xml:space="preserve"> PAGEREF _Toc52284326 \h </w:instrText>
+              <w:instrText xml:space="preserve"> PAGEREF _Toc52465877 \h </w:instrText>
             </w:r>
             <w:r>
               <w:rPr>
@@ -1734,7 +1567,7 @@
                 <w:noProof/>
                 <w:webHidden/>
               </w:rPr>
-              <w:t>6</w:t>
+              <w:t>7</w:t>
             </w:r>
             <w:r>
               <w:rPr>
@@ -1759,7 +1592,7 @@
               <w:szCs w:val="22"/>
             </w:rPr>
           </w:pPr>
-          <w:hyperlink w:anchor="_Toc52284327" w:history="1">
+          <w:hyperlink w:anchor="_Toc52465878" w:history="1">
             <w:r>
               <w:rPr>
                 <w:rStyle w:val="Hyperlink"/>
@@ -1802,7 +1635,7 @@
                 <w:noProof/>
                 <w:webHidden/>
               </w:rPr>
-              <w:instrText xml:space="preserve"> PAGEREF _Toc52284327 \h </w:instrText>
+              <w:instrText xml:space="preserve"> PAGEREF _Toc52465878 \h </w:instrText>
             </w:r>
             <w:r>
               <w:rPr>
@@ -1822,7 +1655,7 @@
                 <w:noProof/>
                 <w:webHidden/>
               </w:rPr>
-              <w:t>8</w:t>
+              <w:t>9</w:t>
             </w:r>
             <w:r>
               <w:rPr>
@@ -1847,7 +1680,7 @@
               <w:szCs w:val="22"/>
             </w:rPr>
           </w:pPr>
-          <w:hyperlink w:anchor="_Toc52284328" w:history="1">
+          <w:hyperlink w:anchor="_Toc52465879" w:history="1">
             <w:r>
               <w:rPr>
                 <w:rStyle w:val="Hyperlink"/>
@@ -1890,7 +1723,7 @@
                 <w:noProof/>
                 <w:webHidden/>
               </w:rPr>
-              <w:instrText xml:space="preserve"> PAGEREF _Toc52284328 \h </w:instrText>
+              <w:instrText xml:space="preserve"> PAGEREF _Toc52465879 \h </w:instrText>
             </w:r>
             <w:r>
               <w:rPr>
@@ -1910,7 +1743,7 @@
                 <w:noProof/>
                 <w:webHidden/>
               </w:rPr>
-              <w:t>9</w:t>
+              <w:t>10</w:t>
             </w:r>
             <w:r>
               <w:rPr>
@@ -1935,7 +1768,7 @@
               <w:szCs w:val="22"/>
             </w:rPr>
           </w:pPr>
-          <w:hyperlink w:anchor="_Toc52284329" w:history="1">
+          <w:hyperlink w:anchor="_Toc52465880" w:history="1">
             <w:r>
               <w:rPr>
                 <w:rStyle w:val="Hyperlink"/>
@@ -1978,7 +1811,7 @@
                 <w:noProof/>
                 <w:webHidden/>
               </w:rPr>
-              <w:instrText xml:space="preserve"> PAGEREF _Toc52284329 \h </w:instrText>
+              <w:instrText xml:space="preserve"> PAGEREF _Toc52465880 \h </w:instrText>
             </w:r>
             <w:r>
               <w:rPr>
@@ -1998,7 +1831,7 @@
                 <w:noProof/>
                 <w:webHidden/>
               </w:rPr>
-              <w:t>10</w:t>
+              <w:t>11</w:t>
             </w:r>
             <w:r>
               <w:rPr>
@@ -2023,7 +1856,7 @@
               <w:szCs w:val="22"/>
             </w:rPr>
           </w:pPr>
-          <w:hyperlink w:anchor="_Toc52284330" w:history="1">
+          <w:hyperlink w:anchor="_Toc52465881" w:history="1">
             <w:r>
               <w:rPr>
                 <w:rStyle w:val="Hyperlink"/>
@@ -2066,7 +1899,7 @@
                 <w:noProof/>
                 <w:webHidden/>
               </w:rPr>
-              <w:instrText xml:space="preserve"> PAGEREF _Toc52284330 \h </w:instrText>
+              <w:instrText xml:space="preserve"> PAGEREF _Toc52465881 \h </w:instrText>
             </w:r>
             <w:r>
               <w:rPr>
@@ -2133,7 +1966,7 @@
           <w:numId w:val="1"/>
         </w:numPr>
       </w:pPr>
-      <w:bookmarkStart w:id="0" w:name="_Toc52284322"/>
+      <w:bookmarkStart w:id="0" w:name="_Toc52465873"/>
       <w:r>
         <w:lastRenderedPageBreak/>
         <w:t>Executive Summary</w:t>
@@ -2219,7 +2052,7 @@
           <w:numId w:val="1"/>
         </w:numPr>
       </w:pPr>
-      <w:bookmarkStart w:id="1" w:name="_Toc52284323"/>
+      <w:bookmarkStart w:id="1" w:name="_Toc52465874"/>
       <w:r>
         <w:t>Personas and User Stories</w:t>
       </w:r>
@@ -2460,7 +2293,7 @@
           <w:numId w:val="1"/>
         </w:numPr>
       </w:pPr>
-      <w:bookmarkStart w:id="2" w:name="_Toc52284324"/>
+      <w:bookmarkStart w:id="2" w:name="_Toc52465875"/>
       <w:r>
         <w:t>Data Definitions</w:t>
       </w:r>
@@ -2492,21 +2325,13 @@
         </w:numPr>
       </w:pPr>
       <w:r>
-        <w:t>Registered User</w:t>
-      </w:r>
-      <w:r>
-        <w:t xml:space="preserve"> (Therapist</w:t>
-      </w:r>
-      <w:proofErr w:type="gramStart"/>
-      <w:r>
-        <w:t xml:space="preserve">) </w:t>
-      </w:r>
-      <w:r>
-        <w:t>:</w:t>
-      </w:r>
-      <w:proofErr w:type="gramEnd"/>
-      <w:r>
-        <w:t xml:space="preserve"> A user who has an account and is currently logged in. They use the website to access their personal information pertaining to their physical therapy practice.</w:t>
+        <w:t>Registered Us</w:t>
+      </w:r>
+      <w:r>
+        <w:t>er (Therapist or Patient)</w:t>
+      </w:r>
+      <w:r>
+        <w:t>: A user who has an account and is currently logged in. They use the website to access their personal information pertaining to their physical therapy.</w:t>
       </w:r>
     </w:p>
     <w:p>
@@ -2542,7 +2367,10 @@
         </w:numPr>
       </w:pPr>
       <w:r>
-        <w:t xml:space="preserve">Exercise Library: A collection of exercise descriptions and videos that can be used by the therapist to create or edit custom workout regimens to save and later assign to one or many patients. </w:t>
+        <w:t xml:space="preserve">Therapist Dashboard: A landing page upon login that displays any relevant alerts, messages, and a list of current and prospective patients. </w:t>
+      </w:r>
+      <w:r>
+        <w:t xml:space="preserve">Links to all important pages will be easily identified and labeled. </w:t>
       </w:r>
     </w:p>
     <w:p>
@@ -2555,10 +2383,7 @@
       </w:pPr>
       <w:r>
         <w:lastRenderedPageBreak/>
-        <w:t xml:space="preserve">Therapist Dashboard: A landing page upon login that displays any relevant alerts, messages, and a list of current and prospective patients. </w:t>
-      </w:r>
-      <w:r>
-        <w:t xml:space="preserve">Links to all important pages will be easily identified and labeled. </w:t>
+        <w:t xml:space="preserve">Directory: A page listing of all therapists currently enrolled in the system and their physical office location, if applicable. </w:t>
       </w:r>
     </w:p>
     <w:p>
@@ -2570,8 +2395,38 @@
         </w:numPr>
       </w:pPr>
       <w:r>
+        <w:t>Exercise Library: A collection of exercise descriptions and videos that can be used by the therapist to create or edit custom workout regimens to save and later assign to one or many patients.</w:t>
+      </w:r>
+    </w:p>
+    <w:p>
+      <w:pPr>
+        <w:pStyle w:val="ListParagraph"/>
+        <w:numPr>
+          <w:ilvl w:val="0"/>
+          <w:numId w:val="15"/>
+        </w:numPr>
+      </w:pPr>
+      <w:r>
+        <w:t>Patient Video Library: A collection of patient-submitted videos that is available for physical therapists to reference as needed when marked as sharable by patient.</w:t>
+      </w:r>
+    </w:p>
+    <w:p>
+      <w:pPr>
+        <w:pStyle w:val="ListParagraph"/>
+        <w:numPr>
+          <w:ilvl w:val="0"/>
+          <w:numId w:val="15"/>
+        </w:numPr>
+      </w:pPr>
+      <w:r>
         <w:t xml:space="preserve">Patient Profile: A page detailing the patient’s injuries, current exercise regimen, and uploaded videos for assessment. </w:t>
       </w:r>
+    </w:p>
+    <w:p>
+      <w:pPr>
+        <w:pStyle w:val="ListParagraph"/>
+        <w:ind w:left="1080"/>
+      </w:pPr>
     </w:p>
     <w:p>
       <w:pPr>
@@ -2586,7 +2441,7 @@
           <w:numId w:val="1"/>
         </w:numPr>
       </w:pPr>
-      <w:bookmarkStart w:id="3" w:name="_Toc52284325"/>
+      <w:bookmarkStart w:id="3" w:name="_Toc52465876"/>
       <w:r>
         <w:t>Functional Requirements</w:t>
       </w:r>
@@ -2734,7 +2589,7 @@
           </w:tcPr>
           <w:p>
             <w:r>
-              <w:t>PTs User able to view all the current patient’s profiles. (Admin, User, 1)</w:t>
+              <w:t>PT able to view all the current patient’s profiles. (Admin, User, 1)</w:t>
             </w:r>
           </w:p>
         </w:tc>
@@ -2769,7 +2624,7 @@
           </w:tcPr>
           <w:p>
             <w:r>
-              <w:t>PTs User able to view all the prospective patient’s profiles. (Admin, User, 1)</w:t>
+              <w:t>PT able to view all the prospective patient’s profiles. (Admin, User, 1)</w:t>
             </w:r>
           </w:p>
         </w:tc>
@@ -2804,7 +2659,13 @@
           </w:tcPr>
           <w:p>
             <w:r>
-              <w:t>PTs User able to upload training video as a library. (Admin, User, 1)</w:t>
+              <w:t xml:space="preserve">PT able to upload training </w:t>
+            </w:r>
+            <w:r>
+              <w:t>video into exercise library for use in creating regimen</w:t>
+            </w:r>
+            <w:r>
+              <w:t>. (Admin, User, 1)</w:t>
             </w:r>
           </w:p>
         </w:tc>
@@ -2820,6 +2681,7 @@
               <w:t>1-3</w:t>
             </w:r>
           </w:p>
+          <w:p/>
         </w:tc>
       </w:tr>
       <w:tr>
@@ -2832,6 +2694,7 @@
               <w:t>FR 6</w:t>
             </w:r>
           </w:p>
+          <w:p/>
         </w:tc>
         <w:tc>
           <w:tcPr>
@@ -2839,7 +2702,7 @@
           </w:tcPr>
           <w:p>
             <w:r>
-              <w:t>PTs User able to delete training video in the library. (Admin, User, 1)</w:t>
+              <w:t>Patient able to select privacy setting for uploaded video for sharing or private use. (User, 1)</w:t>
             </w:r>
           </w:p>
         </w:tc>
@@ -2852,7 +2715,7 @@
               <w:jc w:val="center"/>
             </w:pPr>
             <w:r>
-              <w:t>1-4</w:t>
+              <w:t>1,3</w:t>
             </w:r>
           </w:p>
         </w:tc>
@@ -2864,7 +2727,10 @@
           </w:tcPr>
           <w:p>
             <w:r>
-              <w:t>FR 7</w:t>
+              <w:t xml:space="preserve">FR </w:t>
+            </w:r>
+            <w:r>
+              <w:t>7</w:t>
             </w:r>
           </w:p>
         </w:tc>
@@ -2874,7 +2740,19 @@
           </w:tcPr>
           <w:p>
             <w:r>
-              <w:t>PTs User able to pick training video from the library for customized exercise. (Admin, User, 1)</w:t>
+              <w:t xml:space="preserve">PT able to delete training video in the </w:t>
+            </w:r>
+            <w:r>
+              <w:t xml:space="preserve">patient </w:t>
+            </w:r>
+            <w:r>
+              <w:t>library</w:t>
+            </w:r>
+            <w:r>
+              <w:t>, upon request of patient</w:t>
+            </w:r>
+            <w:r>
+              <w:t>. (Admin, User, 1)</w:t>
             </w:r>
           </w:p>
         </w:tc>
@@ -2887,7 +2765,7 @@
               <w:jc w:val="center"/>
             </w:pPr>
             <w:r>
-              <w:t>1-3</w:t>
+              <w:t>1-4</w:t>
             </w:r>
           </w:p>
         </w:tc>
@@ -2899,7 +2777,10 @@
           </w:tcPr>
           <w:p>
             <w:r>
-              <w:t>FR 8</w:t>
+              <w:t xml:space="preserve">FR </w:t>
+            </w:r>
+            <w:r>
+              <w:t>8</w:t>
             </w:r>
           </w:p>
         </w:tc>
@@ -2909,7 +2790,7 @@
           </w:tcPr>
           <w:p>
             <w:r>
-              <w:t>PTs User able to drag and drop exercises from the library. (Admin, User, 1)</w:t>
+              <w:t>PT able to pick training video from the library for customized exercise. (Admin, User, 1)</w:t>
             </w:r>
           </w:p>
         </w:tc>
@@ -2934,7 +2815,10 @@
           </w:tcPr>
           <w:p>
             <w:r>
-              <w:t>FR 9</w:t>
+              <w:t xml:space="preserve">FR </w:t>
+            </w:r>
+            <w:r>
+              <w:t>9</w:t>
             </w:r>
           </w:p>
         </w:tc>
@@ -2944,7 +2828,7 @@
           </w:tcPr>
           <w:p>
             <w:r>
-              <w:t>PTs User able to add customized exercise plan for specific patient. (Admin, User, 1)</w:t>
+              <w:t>PT able to drag and drop exercises from the library. (Admin, User, 1)</w:t>
             </w:r>
           </w:p>
         </w:tc>
@@ -2969,7 +2853,10 @@
           </w:tcPr>
           <w:p>
             <w:r>
-              <w:t>FR 10</w:t>
+              <w:t xml:space="preserve">FR </w:t>
+            </w:r>
+            <w:r>
+              <w:t>10</w:t>
             </w:r>
           </w:p>
         </w:tc>
@@ -2979,7 +2866,13 @@
           </w:tcPr>
           <w:p>
             <w:r>
-              <w:t>PTs User able to assign existed exercise plan for different patient. (Admin, User, 1)</w:t>
+              <w:t>PT</w:t>
+            </w:r>
+            <w:r>
+              <w:t xml:space="preserve"> </w:t>
+            </w:r>
+            <w:r>
+              <w:t>able to add customized exercise plan for specific patient. (Admin, User, 1)</w:t>
             </w:r>
           </w:p>
         </w:tc>
@@ -3004,7 +2897,10 @@
           </w:tcPr>
           <w:p>
             <w:r>
-              <w:t>FR 11</w:t>
+              <w:t>FR 1</w:t>
+            </w:r>
+            <w:r>
+              <w:t>1</w:t>
             </w:r>
           </w:p>
         </w:tc>
@@ -3014,7 +2910,7 @@
           </w:tcPr>
           <w:p>
             <w:r>
-              <w:t>PTs User able to view current patient home exercise plan. (Admin, User, 1)</w:t>
+              <w:t>PT able to assign existed exercise plan for different patient. (Admin, User, 1)</w:t>
             </w:r>
           </w:p>
         </w:tc>
@@ -3039,7 +2935,10 @@
           </w:tcPr>
           <w:p>
             <w:r>
-              <w:t>FR 12</w:t>
+              <w:t>FR 1</w:t>
+            </w:r>
+            <w:r>
+              <w:t>2</w:t>
             </w:r>
           </w:p>
         </w:tc>
@@ -3049,7 +2948,7 @@
           </w:tcPr>
           <w:p>
             <w:r>
-              <w:t>PTs User able to view the patient video history (Admin, User, 1)</w:t>
+              <w:t>PT able to view current patient home exercise plan. (Admin, User, 1)</w:t>
             </w:r>
           </w:p>
         </w:tc>
@@ -3074,7 +2973,11 @@
           </w:tcPr>
           <w:p>
             <w:r>
-              <w:t>FR 13</w:t>
+              <w:lastRenderedPageBreak/>
+              <w:t>FR 1</w:t>
+            </w:r>
+            <w:r>
+              <w:t>3</w:t>
             </w:r>
           </w:p>
         </w:tc>
@@ -3084,7 +2987,7 @@
           </w:tcPr>
           <w:p>
             <w:r>
-              <w:t>PTs User able to draw line directly on the video. (Admin, User, 2)</w:t>
+              <w:t>PT able to view the patient video history (Admin, User, 1)</w:t>
             </w:r>
           </w:p>
         </w:tc>
@@ -3109,7 +3012,10 @@
           </w:tcPr>
           <w:p>
             <w:r>
-              <w:t>FR 14</w:t>
+              <w:t>FR 1</w:t>
+            </w:r>
+            <w:r>
+              <w:t>4</w:t>
             </w:r>
           </w:p>
         </w:tc>
@@ -3119,7 +3025,13 @@
           </w:tcPr>
           <w:p>
             <w:r>
-              <w:t>PTs User should be able to calculate angles automatically from the patient’s video. (Admin, User, 3)</w:t>
+              <w:t xml:space="preserve">PT able to draw line directly on the video. (Admin, User, </w:t>
+            </w:r>
+            <w:r>
+              <w:t>3</w:t>
+            </w:r>
+            <w:r>
+              <w:t>)</w:t>
             </w:r>
           </w:p>
         </w:tc>
@@ -3144,8 +3056,10 @@
           </w:tcPr>
           <w:p>
             <w:r>
-              <w:lastRenderedPageBreak/>
-              <w:t>FR 15</w:t>
+              <w:t>FR 1</w:t>
+            </w:r>
+            <w:r>
+              <w:t>5</w:t>
             </w:r>
           </w:p>
         </w:tc>
@@ -3155,7 +3069,7 @@
           </w:tcPr>
           <w:p>
             <w:r>
-              <w:t>PTs User should be able to estimate the pose from the patient’s video. (Admin, User, 2)</w:t>
+              <w:t>PT should be able to calculate angles automatically from the patient’s video. (Admin, User, 3)</w:t>
             </w:r>
           </w:p>
         </w:tc>
@@ -3180,7 +3094,10 @@
           </w:tcPr>
           <w:p>
             <w:r>
-              <w:t>FR 16</w:t>
+              <w:t>FR 1</w:t>
+            </w:r>
+            <w:r>
+              <w:t>6</w:t>
             </w:r>
           </w:p>
         </w:tc>
@@ -3190,7 +3107,19 @@
           </w:tcPr>
           <w:p>
             <w:r>
-              <w:t>PTs User able to give feedback to patients by text format. (Admin, User, 1)</w:t>
+              <w:t>PT</w:t>
+            </w:r>
+            <w:r>
+              <w:t xml:space="preserve"> </w:t>
+            </w:r>
+            <w:r>
+              <w:t xml:space="preserve">should be able to estimate the pose from the patient’s video. (Admin, User, </w:t>
+            </w:r>
+            <w:r>
+              <w:t>3</w:t>
+            </w:r>
+            <w:r>
+              <w:t>)</w:t>
             </w:r>
           </w:p>
         </w:tc>
@@ -3215,7 +3144,10 @@
           </w:tcPr>
           <w:p>
             <w:r>
-              <w:t>FR 17</w:t>
+              <w:t>FR 1</w:t>
+            </w:r>
+            <w:r>
+              <w:t>7</w:t>
             </w:r>
           </w:p>
         </w:tc>
@@ -3225,7 +3157,7 @@
           </w:tcPr>
           <w:p>
             <w:r>
-              <w:t>PTs User able to give feedback to patients by video format. (Admin, User, 1)</w:t>
+              <w:t>PT able to give feedback to patients by text format. (Admin, User, 1)</w:t>
             </w:r>
           </w:p>
         </w:tc>
@@ -3250,7 +3182,10 @@
           </w:tcPr>
           <w:p>
             <w:r>
-              <w:t>FR 18</w:t>
+              <w:t>FR 1</w:t>
+            </w:r>
+            <w:r>
+              <w:t>8</w:t>
             </w:r>
           </w:p>
         </w:tc>
@@ -3260,7 +3195,7 @@
           </w:tcPr>
           <w:p>
             <w:r>
-              <w:t>PTs User able to share videos of exercises with other’s PT. (Admin, User, 2)</w:t>
+              <w:t>PT able to give feedback to patients by video format. (Admin, User, 1)</w:t>
             </w:r>
           </w:p>
         </w:tc>
@@ -3273,7 +3208,7 @@
               <w:jc w:val="center"/>
             </w:pPr>
             <w:r>
-              <w:t>1-4</w:t>
+              <w:t>1-3</w:t>
             </w:r>
           </w:p>
         </w:tc>
@@ -3285,7 +3220,10 @@
           </w:tcPr>
           <w:p>
             <w:r>
-              <w:t>FR 19</w:t>
+              <w:t>FR 1</w:t>
+            </w:r>
+            <w:r>
+              <w:t>9</w:t>
             </w:r>
           </w:p>
         </w:tc>
@@ -3295,7 +3233,13 @@
           </w:tcPr>
           <w:p>
             <w:r>
-              <w:t>PTs User able to share videos of exercise with other’s patients. (Admin, User, 2)</w:t>
+              <w:t>PT</w:t>
+            </w:r>
+            <w:r>
+              <w:t xml:space="preserve"> </w:t>
+            </w:r>
+            <w:r>
+              <w:t>able to share videos of exercises with other’s PT. (Admin, User, 2)</w:t>
             </w:r>
           </w:p>
         </w:tc>
@@ -3320,7 +3264,10 @@
           </w:tcPr>
           <w:p>
             <w:r>
-              <w:t>FR 20</w:t>
+              <w:t xml:space="preserve">FR </w:t>
+            </w:r>
+            <w:r>
+              <w:t>20</w:t>
             </w:r>
           </w:p>
         </w:tc>
@@ -3330,7 +3277,13 @@
           </w:tcPr>
           <w:p>
             <w:r>
-              <w:t>Patients User able to ask question via text communication. (Admin, User, 1)</w:t>
+              <w:t>PT able to share videos of exercise with other’s patients</w:t>
+            </w:r>
+            <w:r>
+              <w:t>, when permission is granted</w:t>
+            </w:r>
+            <w:r>
+              <w:t>. (Admin, User, 2)</w:t>
             </w:r>
           </w:p>
         </w:tc>
@@ -3343,7 +3296,7 @@
               <w:jc w:val="center"/>
             </w:pPr>
             <w:r>
-              <w:t>1-3</w:t>
+              <w:t>1-4</w:t>
             </w:r>
           </w:p>
         </w:tc>
@@ -3355,7 +3308,10 @@
           </w:tcPr>
           <w:p>
             <w:r>
-              <w:t xml:space="preserve">FR 21 </w:t>
+              <w:t>FR 2</w:t>
+            </w:r>
+            <w:r>
+              <w:t>1</w:t>
             </w:r>
           </w:p>
         </w:tc>
@@ -3365,7 +3321,7 @@
           </w:tcPr>
           <w:p>
             <w:r>
-              <w:t>PTs User able to response question via text communication. (Admin, User, 1)</w:t>
+              <w:t>Patient able to ask question via text communication. (Admin, User, 1)</w:t>
             </w:r>
           </w:p>
         </w:tc>
@@ -3390,7 +3346,13 @@
           </w:tcPr>
           <w:p>
             <w:r>
-              <w:t>FR 22</w:t>
+              <w:t>FR 2</w:t>
+            </w:r>
+            <w:r>
+              <w:t>2</w:t>
+            </w:r>
+            <w:r>
+              <w:t xml:space="preserve"> </w:t>
             </w:r>
           </w:p>
         </w:tc>
@@ -3400,7 +3362,7 @@
           </w:tcPr>
           <w:p>
             <w:r>
-              <w:t>PTs User able to receive email notification. (Admin, User, 1)</w:t>
+              <w:t>PT able to response question via text communication. (Admin, User, 1)</w:t>
             </w:r>
           </w:p>
         </w:tc>
@@ -3425,9 +3387,13 @@
           </w:tcPr>
           <w:p>
             <w:r>
-              <w:t>FR 23</w:t>
-            </w:r>
-          </w:p>
+              <w:t>FR 2</w:t>
+            </w:r>
+            <w:r>
+              <w:t>3</w:t>
+            </w:r>
+          </w:p>
+          <w:p/>
         </w:tc>
         <w:tc>
           <w:tcPr>
@@ -3435,7 +3401,7 @@
           </w:tcPr>
           <w:p>
             <w:r>
-              <w:t>PTs User able to change the frequency of the emails. (Admin, User, 1)</w:t>
+              <w:t>PT able to receive email notification. (Admin, User, 1)</w:t>
             </w:r>
           </w:p>
         </w:tc>
@@ -3460,7 +3426,10 @@
           </w:tcPr>
           <w:p>
             <w:r>
-              <w:t>FR 24</w:t>
+              <w:t>FR 2</w:t>
+            </w:r>
+            <w:r>
+              <w:t>4</w:t>
             </w:r>
           </w:p>
         </w:tc>
@@ -3470,7 +3439,7 @@
           </w:tcPr>
           <w:p>
             <w:r>
-              <w:t>PTs User able to track duration of each patients. (Admin, User,1)</w:t>
+              <w:t>PT able to change the frequency of the emails. (Admin, User, 1)</w:t>
             </w:r>
           </w:p>
         </w:tc>
@@ -3483,7 +3452,7 @@
               <w:jc w:val="center"/>
             </w:pPr>
             <w:r>
-              <w:t>1-4</w:t>
+              <w:t>1-3</w:t>
             </w:r>
           </w:p>
         </w:tc>
@@ -3495,7 +3464,10 @@
           </w:tcPr>
           <w:p>
             <w:r>
-              <w:t>FR 25</w:t>
+              <w:t>FR 2</w:t>
+            </w:r>
+            <w:r>
+              <w:t>5</w:t>
             </w:r>
           </w:p>
         </w:tc>
@@ -3505,7 +3477,7 @@
           </w:tcPr>
           <w:p>
             <w:r>
-              <w:t>PTs user able to see indicator on each patient’s user profile. (Admin, User, 1)</w:t>
+              <w:t>PT able to track duration of each patients. (Admin, User,1)</w:t>
             </w:r>
           </w:p>
         </w:tc>
@@ -3518,7 +3490,7 @@
               <w:jc w:val="center"/>
             </w:pPr>
             <w:r>
-              <w:t>1-3</w:t>
+              <w:t>1-4</w:t>
             </w:r>
           </w:p>
         </w:tc>
@@ -3530,7 +3502,10 @@
           </w:tcPr>
           <w:p>
             <w:r>
-              <w:t>FR 26</w:t>
+              <w:t>FR 2</w:t>
+            </w:r>
+            <w:r>
+              <w:t>6</w:t>
             </w:r>
           </w:p>
         </w:tc>
@@ -3540,7 +3515,7 @@
           </w:tcPr>
           <w:p>
             <w:r>
-              <w:t>PTs user able to generate report on PT’s activity with patients by day, week or month. (Admin, User, 1)</w:t>
+              <w:t>PT user able to see indicator on each patient’s user profile. (Admin, User, 1)</w:t>
             </w:r>
           </w:p>
         </w:tc>
@@ -3553,7 +3528,7 @@
               <w:jc w:val="center"/>
             </w:pPr>
             <w:r>
-              <w:t>1-4</w:t>
+              <w:t>1-3</w:t>
             </w:r>
           </w:p>
         </w:tc>
@@ -3565,7 +3540,10 @@
           </w:tcPr>
           <w:p>
             <w:r>
-              <w:t>FR 27</w:t>
+              <w:t>FR 2</w:t>
+            </w:r>
+            <w:r>
+              <w:t>7</w:t>
             </w:r>
           </w:p>
         </w:tc>
@@ -3575,7 +3553,7 @@
           </w:tcPr>
           <w:p>
             <w:r>
-              <w:t>Patients User able to create patient’s user profile. (Admin, User, 1)</w:t>
+              <w:t>PT able to generate report on PT’s activity with patients by day, week or month. (Admin, User, 1)</w:t>
             </w:r>
           </w:p>
         </w:tc>
@@ -3588,7 +3566,7 @@
               <w:jc w:val="center"/>
             </w:pPr>
             <w:r>
-              <w:t>1-3</w:t>
+              <w:t>1-4</w:t>
             </w:r>
           </w:p>
         </w:tc>
@@ -3600,7 +3578,10 @@
           </w:tcPr>
           <w:p>
             <w:r>
-              <w:t>FR 28</w:t>
+              <w:t>FR 2</w:t>
+            </w:r>
+            <w:r>
+              <w:t>8</w:t>
             </w:r>
           </w:p>
         </w:tc>
@@ -3610,7 +3591,13 @@
           </w:tcPr>
           <w:p>
             <w:r>
-              <w:t>Admin User able to delete patient’s user profile. (Admin, 1)</w:t>
+              <w:t>Patien</w:t>
+            </w:r>
+            <w:r>
+              <w:t>t</w:t>
+            </w:r>
+            <w:r>
+              <w:t xml:space="preserve"> able to create patient’s user profile. (Admin, User, 1)</w:t>
             </w:r>
           </w:p>
         </w:tc>
@@ -3635,9 +3622,13 @@
           </w:tcPr>
           <w:p>
             <w:r>
-              <w:t>FR 29</w:t>
-            </w:r>
-          </w:p>
+              <w:t>FR 2</w:t>
+            </w:r>
+            <w:r>
+              <w:t>9</w:t>
+            </w:r>
+          </w:p>
+          <w:p/>
         </w:tc>
         <w:tc>
           <w:tcPr>
@@ -3645,7 +3636,7 @@
           </w:tcPr>
           <w:p>
             <w:r>
-              <w:t>Patients User able to upload video to corresponds PTs only. (Admin, User, 1)</w:t>
+              <w:t>Admin able to delete patient’s user profile. (Admin, 1)</w:t>
             </w:r>
           </w:p>
         </w:tc>
@@ -3663,8 +3654,83 @@
           </w:p>
         </w:tc>
       </w:tr>
+      <w:tr>
+        <w:tc>
+          <w:tcPr>
+            <w:tcW w:w="1494" w:type="dxa"/>
+          </w:tcPr>
+          <w:p>
+            <w:r>
+              <w:t xml:space="preserve">FR </w:t>
+            </w:r>
+            <w:r>
+              <w:t>30</w:t>
+            </w:r>
+          </w:p>
+        </w:tc>
+        <w:tc>
+          <w:tcPr>
+            <w:tcW w:w="5616" w:type="dxa"/>
+          </w:tcPr>
+          <w:p>
+            <w:r>
+              <w:t>Patients User able to upload video to corresponds PTs only. (Admin, User, 1)</w:t>
+            </w:r>
+          </w:p>
+        </w:tc>
+        <w:tc>
+          <w:tcPr>
+            <w:tcW w:w="1525" w:type="dxa"/>
+          </w:tcPr>
+          <w:p>
+            <w:pPr>
+              <w:jc w:val="center"/>
+            </w:pPr>
+            <w:r>
+              <w:t>1-3</w:t>
+            </w:r>
+          </w:p>
+        </w:tc>
+      </w:tr>
+      <w:tr>
+        <w:tc>
+          <w:tcPr>
+            <w:tcW w:w="1494" w:type="dxa"/>
+          </w:tcPr>
+          <w:p>
+            <w:r>
+              <w:t>FR 31</w:t>
+            </w:r>
+          </w:p>
+          <w:p/>
+        </w:tc>
+        <w:tc>
+          <w:tcPr>
+            <w:tcW w:w="5616" w:type="dxa"/>
+          </w:tcPr>
+          <w:p>
+            <w:r>
+              <w:t>PT and Patient messaging should be properly encrypted for confidentiality (User, 1)</w:t>
+            </w:r>
+          </w:p>
+        </w:tc>
+        <w:tc>
+          <w:tcPr>
+            <w:tcW w:w="1525" w:type="dxa"/>
+          </w:tcPr>
+          <w:p>
+            <w:pPr>
+              <w:jc w:val="center"/>
+            </w:pPr>
+            <w:r>
+              <w:t>1-3</w:t>
+            </w:r>
+          </w:p>
+        </w:tc>
+      </w:tr>
     </w:tbl>
     <w:p/>
+    <w:p/>
     <w:p>
       <w:pPr>
         <w:pStyle w:val="Heading1"/>
@@ -3673,8 +3739,9 @@
           <w:numId w:val="1"/>
         </w:numPr>
       </w:pPr>
-      <w:bookmarkStart w:id="4" w:name="_Toc52284326"/>
-      <w:r>
+      <w:bookmarkStart w:id="4" w:name="_Toc52465877"/>
+      <w:r>
+        <w:lastRenderedPageBreak/>
         <w:t>Non-Functional Requirements</w:t>
       </w:r>
       <w:bookmarkEnd w:id="4"/>
@@ -3806,7 +3873,6 @@
         <w:ind w:left="720"/>
       </w:pPr>
       <w:r>
-        <w:lastRenderedPageBreak/>
         <w:t xml:space="preserve">     Availability: User access during “normal operating times”</w:t>
       </w:r>
     </w:p>
@@ -3982,29 +4048,6 @@
       </w:pPr>
       <w:r>
         <w:t>Point of interaction delays and/or failure recourse</w:t>
-      </w:r>
-    </w:p>
-    <w:p>
-      <w:pPr>
-        <w:spacing w:after="0" w:line="240" w:lineRule="auto"/>
-        <w:ind w:left="720"/>
-      </w:pPr>
-      <w:r>
-        <w:t xml:space="preserve">     Safety: Software prevents harm to people as it executes intended content and context of use</w:t>
-      </w:r>
-    </w:p>
-    <w:p>
-      <w:pPr>
-        <w:pStyle w:val="ListParagraph"/>
-        <w:numPr>
-          <w:ilvl w:val="0"/>
-          <w:numId w:val="4"/>
-        </w:numPr>
-        <w:spacing w:after="0" w:line="240" w:lineRule="auto"/>
-        <w:ind w:left="1800"/>
-      </w:pPr>
-      <w:r>
-        <w:t>Medical monitoring system dispensing appropriate prescribed treatments</w:t>
       </w:r>
     </w:p>
     <w:p>
@@ -4173,6 +4216,7 @@
         <w:ind w:left="1800"/>
       </w:pPr>
       <w:r>
+        <w:lastRenderedPageBreak/>
         <w:t>Ability to add new user information without affecting earlier forms</w:t>
       </w:r>
     </w:p>
@@ -4250,7 +4294,6 @@
         <w:ind w:left="1800"/>
       </w:pPr>
       <w:r>
-        <w:lastRenderedPageBreak/>
         <w:t>New product features can be added to source code and tested in less than a week</w:t>
       </w:r>
     </w:p>
@@ -4598,14 +4641,51 @@
     </w:p>
     <w:p>
       <w:pPr>
+        <w:spacing w:after="0" w:line="240" w:lineRule="auto"/>
+        <w:ind w:left="1440"/>
+      </w:pPr>
+    </w:p>
+    <w:p>
+      <w:pPr>
+        <w:spacing w:after="0" w:line="240" w:lineRule="auto"/>
+        <w:ind w:left="1440"/>
+      </w:pPr>
+    </w:p>
+    <w:p>
+      <w:pPr>
+        <w:spacing w:after="0" w:line="240" w:lineRule="auto"/>
+        <w:ind w:left="1440"/>
+      </w:pPr>
+    </w:p>
+    <w:p>
+      <w:pPr>
+        <w:spacing w:after="0" w:line="240" w:lineRule="auto"/>
+        <w:ind w:left="1440"/>
+      </w:pPr>
+    </w:p>
+    <w:p>
+      <w:pPr>
+        <w:spacing w:after="0" w:line="240" w:lineRule="auto"/>
+        <w:ind w:left="1440"/>
+      </w:pPr>
+    </w:p>
+    <w:p>
+      <w:pPr>
+        <w:spacing w:after="0" w:line="240" w:lineRule="auto"/>
+        <w:ind w:left="1440"/>
+      </w:pPr>
+    </w:p>
+    <w:p>
+      <w:pPr>
         <w:pStyle w:val="Heading1"/>
         <w:numPr>
           <w:ilvl w:val="0"/>
           <w:numId w:val="1"/>
         </w:numPr>
       </w:pPr>
-      <w:bookmarkStart w:id="5" w:name="_Toc52284327"/>
-      <w:r>
+      <w:bookmarkStart w:id="5" w:name="_Toc52465878"/>
+      <w:r>
+        <w:lastRenderedPageBreak/>
         <w:t>Competitive Analysis</w:t>
       </w:r>
       <w:bookmarkEnd w:id="5"/>
@@ -4758,7 +4838,6 @@
               <w:rPr>
                 <w:b w:val="0"/>
               </w:rPr>
-              <w:lastRenderedPageBreak/>
               <w:t>Interactive 3D models</w:t>
             </w:r>
           </w:p>
@@ -4982,8 +5061,9 @@
           <w:numId w:val="1"/>
         </w:numPr>
       </w:pPr>
-      <w:bookmarkStart w:id="6" w:name="_Toc52284328"/>
-      <w:r>
+      <w:bookmarkStart w:id="6" w:name="_Toc52465879"/>
+      <w:r>
+        <w:lastRenderedPageBreak/>
         <w:t>High-Level System Requirement</w:t>
       </w:r>
       <w:r>
@@ -5080,13 +5160,8 @@
         <w:t>requires</w:t>
       </w:r>
       <w:r>
-        <w:t xml:space="preserve"> </w:t>
-      </w:r>
-      <w:proofErr w:type="spellStart"/>
-      <w:r>
-        <w:t>polyfills</w:t>
-      </w:r>
-      <w:proofErr w:type="spellEnd"/>
+        <w:t xml:space="preserve"> polyfills</w:t>
+      </w:r>
     </w:p>
     <w:p>
       <w:pPr>
@@ -5096,12 +5171,9 @@
           <w:numId w:val="1"/>
         </w:numPr>
       </w:pPr>
-      <w:proofErr w:type="spellStart"/>
-      <w:r>
-        <w:lastRenderedPageBreak/>
+      <w:r>
         <w:t>Phonegap</w:t>
       </w:r>
-      <w:proofErr w:type="spellEnd"/>
     </w:p>
     <w:p>
       <w:pPr>
@@ -5148,13 +5220,8 @@
         </w:numPr>
       </w:pPr>
       <w:r>
-        <w:t xml:space="preserve">Supported Browsers: Chrome (version 49 or greater), Firefox (version 52 or greater), Safari (version 10 or greater), Internet Explorer v.11, </w:t>
-      </w:r>
-      <w:proofErr w:type="spellStart"/>
-      <w:r>
-        <w:t>GooglebBot</w:t>
-      </w:r>
-      <w:proofErr w:type="spellEnd"/>
+        <w:t>Supported Browsers: Chrome (version 49 or greater), Firefox (version 52 or greater), Safari (version 10 or greater), Internet Explorer v.11, GooglebBot</w:t>
+      </w:r>
     </w:p>
     <w:p>
       <w:pPr>
@@ -5354,6 +5421,10 @@
         <w:t>Version 20.04 (Focal)</w:t>
       </w:r>
     </w:p>
+    <w:p/>
+    <w:p/>
+    <w:p/>
+    <w:p/>
     <w:p>
       <w:pPr>
         <w:pStyle w:val="Heading1"/>
@@ -5362,8 +5433,9 @@
           <w:numId w:val="1"/>
         </w:numPr>
       </w:pPr>
-      <w:bookmarkStart w:id="7" w:name="_Toc52284329"/>
-      <w:r>
+      <w:bookmarkStart w:id="7" w:name="_Toc52465880"/>
+      <w:r>
+        <w:lastRenderedPageBreak/>
         <w:t>Team</w:t>
       </w:r>
       <w:bookmarkEnd w:id="7"/>
@@ -5390,13 +5462,8 @@
         <w:ind w:left="720"/>
       </w:pPr>
       <w:r>
-        <w:t xml:space="preserve">Front End Dev: Michael </w:t>
-      </w:r>
-      <w:proofErr w:type="spellStart"/>
-      <w:r>
-        <w:t>Canson</w:t>
-      </w:r>
-      <w:proofErr w:type="spellEnd"/>
+        <w:t>Front End Dev: Michael Canson</w:t>
+      </w:r>
     </w:p>
     <w:p>
       <w:pPr>
@@ -5446,9 +5513,8 @@
           <w:numId w:val="1"/>
         </w:numPr>
       </w:pPr>
-      <w:bookmarkStart w:id="8" w:name="_Toc52284330"/>
-      <w:r>
-        <w:lastRenderedPageBreak/>
+      <w:bookmarkStart w:id="8" w:name="_Toc52465881"/>
+      <w:r>
         <w:t>Checklist</w:t>
       </w:r>
       <w:bookmarkEnd w:id="8"/>

</xml_diff>